<commit_message>
Doks aktualisiert (für kommende Version 3.3)
</commit_message>
<xml_diff>
--- a/doc/Handbuch/GeoTools.docx
+++ b/doc/Handbuch/GeoTools.docx
@@ -1,6 +1,6 @@
 
 <file path=word/document.xml><?xml version="1.0" encoding="utf-8"?>
-<w:document xmlns:wpc="http://schemas.microsoft.com/office/word/2010/wordprocessingCanvas" xmlns:cx="http://schemas.microsoft.com/office/drawing/2014/chartex" xmlns:cx1="http://schemas.microsoft.com/office/drawing/2015/9/8/chartex" xmlns:cx2="http://schemas.microsoft.com/office/drawing/2015/10/21/chartex" xmlns:cx3="http://schemas.microsoft.com/office/drawing/2016/5/9/chartex" xmlns:cx4="http://schemas.microsoft.com/office/drawing/2016/5/10/chartex" xmlns:cx5="http://schemas.microsoft.com/office/drawing/2016/5/11/chartex" xmlns:cx6="http://schemas.microsoft.com/office/drawing/2016/5/12/chartex" xmlns:cx7="http://schemas.microsoft.com/office/drawing/2016/5/13/chartex" xmlns:cx8="http://schemas.microsoft.com/office/drawing/2016/5/14/chartex" xmlns:mc="http://schemas.openxmlformats.org/markup-compatibility/2006" xmlns:aink="http://schemas.microsoft.com/office/drawing/2016/ink" xmlns:am3d="http://schemas.microsoft.com/office/drawing/2017/model3d" xmlns:o="urn:schemas-microsoft-com:office:office" xmlns:r="http://schemas.openxmlformats.org/officeDocument/2006/relationships" xmlns:m="http://schemas.openxmlformats.org/officeDocument/2006/math" xmlns:v="urn:schemas-microsoft-com:vml" xmlns:wp14="http://schemas.microsoft.com/office/word/2010/wordprocessingDrawing" xmlns:wp="http://schemas.openxmlformats.org/drawingml/2006/wordprocessingDrawing" xmlns:w10="urn:schemas-microsoft-com:office:word" xmlns:w="http://schemas.openxmlformats.org/wordprocessingml/2006/main" xmlns:w14="http://schemas.microsoft.com/office/word/2010/wordml" xmlns:w15="http://schemas.microsoft.com/office/word/2012/wordml" xmlns:w16cex="http://schemas.microsoft.com/office/word/2018/wordml/cex" xmlns:w16cid="http://schemas.microsoft.com/office/word/2016/wordml/cid" xmlns:w16="http://schemas.microsoft.com/office/word/2018/wordml" xmlns:w16se="http://schemas.microsoft.com/office/word/2015/wordml/symex" xmlns:wpg="http://schemas.microsoft.com/office/word/2010/wordprocessingGroup" xmlns:wpi="http://schemas.microsoft.com/office/word/2010/wordprocessingInk" xmlns:wne="http://schemas.microsoft.com/office/word/2006/wordml" xmlns:wps="http://schemas.microsoft.com/office/word/2010/wordprocessingShape" mc:Ignorable="w14 w15 w16se w16cid w16 w16cex wp14">
+<w:document xmlns:wpc="http://schemas.microsoft.com/office/word/2010/wordprocessingCanvas" xmlns:cx="http://schemas.microsoft.com/office/drawing/2014/chartex" xmlns:cx1="http://schemas.microsoft.com/office/drawing/2015/9/8/chartex" xmlns:cx2="http://schemas.microsoft.com/office/drawing/2015/10/21/chartex" xmlns:cx3="http://schemas.microsoft.com/office/drawing/2016/5/9/chartex" xmlns:cx4="http://schemas.microsoft.com/office/drawing/2016/5/10/chartex" xmlns:cx5="http://schemas.microsoft.com/office/drawing/2016/5/11/chartex" xmlns:cx6="http://schemas.microsoft.com/office/drawing/2016/5/12/chartex" xmlns:cx7="http://schemas.microsoft.com/office/drawing/2016/5/13/chartex" xmlns:cx8="http://schemas.microsoft.com/office/drawing/2016/5/14/chartex" xmlns:mc="http://schemas.openxmlformats.org/markup-compatibility/2006" xmlns:aink="http://schemas.microsoft.com/office/drawing/2016/ink" xmlns:am3d="http://schemas.microsoft.com/office/drawing/2017/model3d" xmlns:o="urn:schemas-microsoft-com:office:office" xmlns:r="http://schemas.openxmlformats.org/officeDocument/2006/relationships" xmlns:m="http://schemas.openxmlformats.org/officeDocument/2006/math" xmlns:v="urn:schemas-microsoft-com:vml" xmlns:wp14="http://schemas.microsoft.com/office/word/2010/wordprocessingDrawing" xmlns:wp="http://schemas.openxmlformats.org/drawingml/2006/wordprocessingDrawing" xmlns:w10="urn:schemas-microsoft-com:office:word" xmlns:w="http://schemas.openxmlformats.org/wordprocessingml/2006/main" xmlns:w14="http://schemas.microsoft.com/office/word/2010/wordml" xmlns:w15="http://schemas.microsoft.com/office/word/2012/wordml" xmlns:w16cex="http://schemas.microsoft.com/office/word/2018/wordml/cex" xmlns:w16cid="http://schemas.microsoft.com/office/word/2016/wordml/cid" xmlns:w16="http://schemas.microsoft.com/office/word/2018/wordml" xmlns:w16sdtdh="http://schemas.microsoft.com/office/word/2020/wordml/sdtdatahash" xmlns:w16se="http://schemas.microsoft.com/office/word/2015/wordml/symex" xmlns:wpg="http://schemas.microsoft.com/office/word/2010/wordprocessingGroup" xmlns:wpi="http://schemas.microsoft.com/office/word/2010/wordprocessingInk" xmlns:wne="http://schemas.microsoft.com/office/word/2006/wordml" xmlns:wps="http://schemas.microsoft.com/office/word/2010/wordprocessingShape" mc:Ignorable="w14 w15 w16se w16cid w16 w16cex w16sdtdh wp14">
   <w:body>
     <w:p>
       <w:pPr>
@@ -114,7 +114,7 @@
           <w:sz w:val="32"/>
           <w:szCs w:val="32"/>
         </w:rPr>
-        <w:t>2</w:t>
+        <w:t>3</w:t>
       </w:r>
     </w:p>
     <w:p>
@@ -177,13 +177,13 @@
         <w:jc w:val="right"/>
       </w:pPr>
       <w:r>
-        <w:t>März</w:t>
+        <w:t>April</w:t>
       </w:r>
       <w:r>
         <w:t xml:space="preserve"> 202</w:t>
       </w:r>
       <w:r>
-        <w:t>1</w:t>
+        <w:t>2</w:t>
       </w:r>
     </w:p>
     <w:p>
@@ -223,6 +223,7 @@
           <w:docPartUnique/>
         </w:docPartObj>
       </w:sdtPr>
+      <w:sdtEndPr/>
       <w:sdtContent>
         <w:p>
           <w:pPr>
@@ -2525,7 +2526,21 @@
                 <w:rStyle w:val="Hyperlink"/>
                 <w:noProof/>
               </w:rPr>
-              <w:t>Import / Export</w:t>
+              <w:t xml:space="preserve">Import </w:t>
+            </w:r>
+            <w:r>
+              <w:rPr>
+                <w:rStyle w:val="Hyperlink"/>
+                <w:noProof/>
+              </w:rPr>
+              <w:t>/</w:t>
+            </w:r>
+            <w:r>
+              <w:rPr>
+                <w:rStyle w:val="Hyperlink"/>
+                <w:noProof/>
+              </w:rPr>
+              <w:t xml:space="preserve"> Export</w:t>
             </w:r>
             <w:r>
               <w:rPr>
@@ -2566,7 +2581,7 @@
                 <w:noProof/>
                 <w:webHidden/>
               </w:rPr>
-              <w:t>28</w:t>
+              <w:t>29</w:t>
             </w:r>
             <w:r>
               <w:rPr>
@@ -2654,7 +2669,7 @@
                 <w:noProof/>
                 <w:webHidden/>
               </w:rPr>
-              <w:t>29</w:t>
+              <w:t>30</w:t>
             </w:r>
             <w:r>
               <w:rPr>
@@ -2742,7 +2757,7 @@
                 <w:noProof/>
                 <w:webHidden/>
               </w:rPr>
-              <w:t>30</w:t>
+              <w:t>31</w:t>
             </w:r>
             <w:r>
               <w:rPr>
@@ -2830,7 +2845,7 @@
                 <w:noProof/>
                 <w:webHidden/>
               </w:rPr>
-              <w:t>30</w:t>
+              <w:t>31</w:t>
             </w:r>
             <w:r>
               <w:rPr>
@@ -2918,7 +2933,7 @@
                 <w:noProof/>
                 <w:webHidden/>
               </w:rPr>
-              <w:t>30</w:t>
+              <w:t>31</w:t>
             </w:r>
             <w:r>
               <w:rPr>
@@ -3006,7 +3021,7 @@
                 <w:noProof/>
                 <w:webHidden/>
               </w:rPr>
-              <w:t>31</w:t>
+              <w:t>32</w:t>
             </w:r>
             <w:r>
               <w:rPr>
@@ -3094,7 +3109,7 @@
                 <w:noProof/>
                 <w:webHidden/>
               </w:rPr>
-              <w:t>31</w:t>
+              <w:t>32</w:t>
             </w:r>
             <w:r>
               <w:rPr>
@@ -3182,7 +3197,7 @@
                 <w:noProof/>
                 <w:webHidden/>
               </w:rPr>
-              <w:t>32</w:t>
+              <w:t>33</w:t>
             </w:r>
             <w:r>
               <w:rPr>
@@ -3270,7 +3285,7 @@
                 <w:noProof/>
                 <w:webHidden/>
               </w:rPr>
-              <w:t>33</w:t>
+              <w:t>34</w:t>
             </w:r>
             <w:r>
               <w:rPr>
@@ -3358,7 +3373,7 @@
                 <w:noProof/>
                 <w:webHidden/>
               </w:rPr>
-              <w:t>34</w:t>
+              <w:t>35</w:t>
             </w:r>
             <w:r>
               <w:rPr>
@@ -4301,7 +4316,7 @@
           <w:szCs w:val="24"/>
           <w:shd w:val="clear" w:color="auto" w:fill="auto"/>
         </w:rPr>
-        <w:t>2</w:t>
+        <w:t>3</w:t>
       </w:r>
       <w:r>
         <w:rPr>
@@ -4311,10 +4326,7 @@
         <w:t xml:space="preserve"> (</w:t>
       </w:r>
       <w:r>
-        <w:t>März</w:t>
-      </w:r>
-      <w:r>
-        <w:t xml:space="preserve"> 2020</w:t>
+        <w:t>April 2022</w:t>
       </w:r>
       <w:r>
         <w:rPr>
@@ -4560,7 +4572,7 @@
           <w:szCs w:val="24"/>
           <w:shd w:val="clear" w:color="auto" w:fill="auto"/>
         </w:rPr>
-        <w:t>1</w:t>
+        <w:t>2</w:t>
       </w:r>
       <w:r>
         <w:rPr>
@@ -11023,7 +11035,69 @@
           <w:szCs w:val="20"/>
           <w:shd w:val="clear" w:color="auto" w:fill="auto"/>
         </w:rPr>
-        <w:t xml:space="preserve">        = Berechnungsmodul "Ist-Überhöhung aus Bemerkung" anwenden</w:t>
+        <w:t xml:space="preserve">        = Berechnungsmodul </w:t>
+      </w:r>
+      <w:r>
+        <w:rPr>
+          <w:rFonts w:ascii="Courier New" w:hAnsi="Courier New" w:cs="Courier New"/>
+          <w:color w:val="auto"/>
+          <w:sz w:val="20"/>
+          <w:szCs w:val="20"/>
+          <w:shd w:val="clear" w:color="auto" w:fill="auto"/>
+        </w:rPr>
+        <w:t>„</w:t>
+      </w:r>
+      <w:proofErr w:type="spellStart"/>
+      <w:r>
+        <w:rPr>
+          <w:rFonts w:ascii="Courier New" w:hAnsi="Courier New" w:cs="Courier New"/>
+          <w:color w:val="auto"/>
+          <w:sz w:val="20"/>
+          <w:szCs w:val="20"/>
+          <w:shd w:val="clear" w:color="auto" w:fill="auto"/>
+        </w:rPr>
+        <w:t>InfoText</w:t>
+      </w:r>
+      <w:proofErr w:type="spellEnd"/>
+      <w:r>
+        <w:rPr>
+          <w:rFonts w:ascii="Courier New" w:hAnsi="Courier New" w:cs="Courier New"/>
+          <w:color w:val="auto"/>
+          <w:sz w:val="20"/>
+          <w:szCs w:val="20"/>
+          <w:shd w:val="clear" w:color="auto" w:fill="auto"/>
+        </w:rPr>
+        <w:t xml:space="preserve"> auswerten</w:t>
+      </w:r>
+      <w:r>
+        <w:rPr>
+          <w:rFonts w:ascii="Courier New" w:hAnsi="Courier New" w:cs="Courier New"/>
+          <w:color w:val="auto"/>
+          <w:sz w:val="20"/>
+          <w:szCs w:val="20"/>
+          <w:shd w:val="clear" w:color="auto" w:fill="auto"/>
+        </w:rPr>
+        <w:t>"</w:t>
+      </w:r>
+      <w:r>
+        <w:rPr>
+          <w:rFonts w:ascii="Courier New" w:hAnsi="Courier New" w:cs="Courier New"/>
+          <w:color w:val="auto"/>
+          <w:sz w:val="20"/>
+          <w:szCs w:val="20"/>
+          <w:shd w:val="clear" w:color="auto" w:fill="auto"/>
+        </w:rPr>
+        <w:t xml:space="preserve"> </w:t>
+      </w:r>
+      <w:r>
+        <w:rPr>
+          <w:rFonts w:ascii="Courier New" w:hAnsi="Courier New" w:cs="Courier New"/>
+          <w:color w:val="auto"/>
+          <w:sz w:val="20"/>
+          <w:szCs w:val="20"/>
+          <w:shd w:val="clear" w:color="auto" w:fill="auto"/>
+        </w:rPr>
+        <w:t>anwenden</w:t>
       </w:r>
     </w:p>
     <w:p>
@@ -11046,6 +11120,39 @@
           <w:szCs w:val="20"/>
           <w:shd w:val="clear" w:color="auto" w:fill="auto"/>
         </w:rPr>
+        <w:t xml:space="preserve">   #                                     mit Option „</w:t>
+      </w:r>
+      <w:r>
+        <w:rPr>
+          <w:rFonts w:ascii="Courier New" w:hAnsi="Courier New" w:cs="Courier New"/>
+          <w:color w:val="auto"/>
+          <w:sz w:val="20"/>
+          <w:szCs w:val="20"/>
+          <w:shd w:val="clear" w:color="auto" w:fill="auto"/>
+        </w:rPr>
+        <w:t xml:space="preserve">Ist-Überhöhung aus Bemerkung" </w:t>
+      </w:r>
+    </w:p>
+    <w:p>
+      <w:pPr>
+        <w:spacing w:before="0" w:after="0"/>
+        <w:ind w:left="180"/>
+        <w:rPr>
+          <w:rFonts w:ascii="Courier New" w:hAnsi="Courier New" w:cs="Courier New"/>
+          <w:color w:val="auto"/>
+          <w:sz w:val="20"/>
+          <w:szCs w:val="20"/>
+          <w:shd w:val="clear" w:color="auto" w:fill="auto"/>
+        </w:rPr>
+      </w:pPr>
+      <w:r>
+        <w:rPr>
+          <w:rFonts w:ascii="Courier New" w:hAnsi="Courier New" w:cs="Courier New"/>
+          <w:color w:val="auto"/>
+          <w:sz w:val="20"/>
+          <w:szCs w:val="20"/>
+          <w:shd w:val="clear" w:color="auto" w:fill="auto"/>
+        </w:rPr>
         <w:t xml:space="preserve">   # - </w:t>
       </w:r>
       <w:proofErr w:type="spellStart"/>
@@ -11057,7 +11164,7 @@
           <w:szCs w:val="20"/>
           <w:shd w:val="clear" w:color="auto" w:fill="auto"/>
         </w:rPr>
-        <w:t>EditOpt_OverwriteExistingValues</w:t>
+        <w:t>EditModule_Parse_iTC</w:t>
       </w:r>
       <w:proofErr w:type="spellEnd"/>
       <w:r>
@@ -11068,7 +11175,49 @@
           <w:szCs w:val="20"/>
           <w:shd w:val="clear" w:color="auto" w:fill="auto"/>
         </w:rPr>
-        <w:t xml:space="preserve"> = "Vorhandene Werte überschreiben" (entspricht Dialogoption)</w:t>
+        <w:t xml:space="preserve">           </w:t>
+      </w:r>
+      <w:r>
+        <w:rPr>
+          <w:rFonts w:ascii="Courier New" w:hAnsi="Courier New" w:cs="Courier New"/>
+          <w:color w:val="auto"/>
+          <w:sz w:val="20"/>
+          <w:szCs w:val="20"/>
+          <w:shd w:val="clear" w:color="auto" w:fill="auto"/>
+        </w:rPr>
+        <w:t xml:space="preserve"> = </w:t>
+      </w:r>
+      <w:r>
+        <w:rPr>
+          <w:rFonts w:ascii="Courier New" w:hAnsi="Courier New" w:cs="Courier New"/>
+          <w:color w:val="auto"/>
+          <w:sz w:val="20"/>
+          <w:szCs w:val="20"/>
+          <w:shd w:val="clear" w:color="auto" w:fill="auto"/>
+        </w:rPr>
+        <w:t>Berechnungsmodul „</w:t>
+      </w:r>
+      <w:proofErr w:type="spellStart"/>
+      <w:r>
+        <w:rPr>
+          <w:rFonts w:ascii="Courier New" w:hAnsi="Courier New" w:cs="Courier New"/>
+          <w:color w:val="auto"/>
+          <w:sz w:val="20"/>
+          <w:szCs w:val="20"/>
+          <w:shd w:val="clear" w:color="auto" w:fill="auto"/>
+        </w:rPr>
+        <w:t>InfoText</w:t>
+      </w:r>
+      <w:proofErr w:type="spellEnd"/>
+      <w:r>
+        <w:rPr>
+          <w:rFonts w:ascii="Courier New" w:hAnsi="Courier New" w:cs="Courier New"/>
+          <w:color w:val="auto"/>
+          <w:sz w:val="20"/>
+          <w:szCs w:val="20"/>
+          <w:shd w:val="clear" w:color="auto" w:fill="auto"/>
+        </w:rPr>
+        <w:t xml:space="preserve"> auswerten" anwenden</w:t>
       </w:r>
     </w:p>
     <w:p>
@@ -11091,6 +11240,61 @@
           <w:szCs w:val="20"/>
           <w:shd w:val="clear" w:color="auto" w:fill="auto"/>
         </w:rPr>
+        <w:t xml:space="preserve">   #                                     mit Option „</w:t>
+      </w:r>
+      <w:proofErr w:type="spellStart"/>
+      <w:r>
+        <w:rPr>
+          <w:rFonts w:ascii="Courier New" w:hAnsi="Courier New" w:cs="Courier New"/>
+          <w:color w:val="auto"/>
+          <w:sz w:val="20"/>
+          <w:szCs w:val="20"/>
+          <w:shd w:val="clear" w:color="auto" w:fill="auto"/>
+        </w:rPr>
+        <w:t>iTrassen</w:t>
+      </w:r>
+      <w:proofErr w:type="spellEnd"/>
+      <w:r>
+        <w:rPr>
+          <w:rFonts w:ascii="Courier New" w:hAnsi="Courier New" w:cs="Courier New"/>
+          <w:color w:val="auto"/>
+          <w:sz w:val="20"/>
+          <w:szCs w:val="20"/>
+          <w:shd w:val="clear" w:color="auto" w:fill="auto"/>
+        </w:rPr>
+        <w:t>-Codierung</w:t>
+      </w:r>
+      <w:r>
+        <w:rPr>
+          <w:rFonts w:ascii="Courier New" w:hAnsi="Courier New" w:cs="Courier New"/>
+          <w:color w:val="auto"/>
+          <w:sz w:val="20"/>
+          <w:szCs w:val="20"/>
+          <w:shd w:val="clear" w:color="auto" w:fill="auto"/>
+        </w:rPr>
+        <w:t xml:space="preserve"> aus Bemerkung" </w:t>
+      </w:r>
+    </w:p>
+    <w:p>
+      <w:pPr>
+        <w:spacing w:before="0" w:after="0"/>
+        <w:ind w:left="180"/>
+        <w:rPr>
+          <w:rFonts w:ascii="Courier New" w:hAnsi="Courier New" w:cs="Courier New"/>
+          <w:color w:val="auto"/>
+          <w:sz w:val="20"/>
+          <w:szCs w:val="20"/>
+          <w:shd w:val="clear" w:color="auto" w:fill="auto"/>
+        </w:rPr>
+      </w:pPr>
+      <w:r>
+        <w:rPr>
+          <w:rFonts w:ascii="Courier New" w:hAnsi="Courier New" w:cs="Courier New"/>
+          <w:color w:val="auto"/>
+          <w:sz w:val="20"/>
+          <w:szCs w:val="20"/>
+          <w:shd w:val="clear" w:color="auto" w:fill="auto"/>
+        </w:rPr>
         <w:t xml:space="preserve">   # - </w:t>
       </w:r>
       <w:proofErr w:type="spellStart"/>
@@ -11137,29 +11341,6 @@
           <w:shd w:val="clear" w:color="auto" w:fill="auto"/>
         </w:rPr>
         <w:t xml:space="preserve">   #                                     'u=xxx' vor (oder nur als Zahl)?</w:t>
-      </w:r>
-    </w:p>
-    <w:p>
-      <w:pPr>
-        <w:spacing w:before="0" w:after="0"/>
-        <w:ind w:left="180"/>
-        <w:rPr>
-          <w:rFonts w:ascii="Courier New" w:hAnsi="Courier New" w:cs="Courier New"/>
-          <w:color w:val="auto"/>
-          <w:sz w:val="20"/>
-          <w:szCs w:val="20"/>
-          <w:shd w:val="clear" w:color="auto" w:fill="auto"/>
-        </w:rPr>
-      </w:pPr>
-      <w:r>
-        <w:rPr>
-          <w:rFonts w:ascii="Courier New" w:hAnsi="Courier New" w:cs="Courier New"/>
-          <w:color w:val="auto"/>
-          <w:sz w:val="20"/>
-          <w:szCs w:val="20"/>
-          <w:shd w:val="clear" w:color="auto" w:fill="auto"/>
-        </w:rPr>
-        <w:t xml:space="preserve">   # </w:t>
       </w:r>
     </w:p>
     <w:p>
@@ -11624,31 +11805,6 @@
         </w:rPr>
         <w:t xml:space="preserve">   </w:t>
       </w:r>
-    </w:p>
-    <w:p>
-      <w:pPr>
-        <w:spacing w:before="0" w:after="0"/>
-        <w:ind w:left="180"/>
-        <w:rPr>
-          <w:rFonts w:ascii="Courier New" w:hAnsi="Courier New" w:cs="Courier New"/>
-          <w:color w:val="auto"/>
-          <w:sz w:val="20"/>
-          <w:szCs w:val="20"/>
-          <w:shd w:val="clear" w:color="auto" w:fill="auto"/>
-          <w:lang w:val="en-GB"/>
-        </w:rPr>
-      </w:pPr>
-      <w:r>
-        <w:rPr>
-          <w:rFonts w:ascii="Courier New" w:hAnsi="Courier New" w:cs="Courier New"/>
-          <w:color w:val="auto"/>
-          <w:sz w:val="20"/>
-          <w:szCs w:val="20"/>
-          <w:shd w:val="clear" w:color="auto" w:fill="auto"/>
-          <w:lang w:val="en-GB"/>
-        </w:rPr>
-        <w:t xml:space="preserve">   </w:t>
-      </w:r>
       <w:proofErr w:type="spellStart"/>
       <w:r>
         <w:rPr>
@@ -11661,23 +11817,35 @@
           <w:shd w:val="clear" w:color="auto" w:fill="auto"/>
           <w:lang w:val="en-GB"/>
         </w:rPr>
-        <w:t>EditOpt_OverwriteExistingValues</w:t>
+        <w:t>EditModule_Parse_iTC</w:t>
       </w:r>
       <w:proofErr w:type="spellEnd"/>
       <w:r>
         <w:rPr>
           <w:rFonts w:ascii="Courier New" w:hAnsi="Courier New" w:cs="Courier New"/>
-          <w:b/>
-          <w:bCs/>
-          <w:color w:val="008000"/>
+          <w:color w:val="auto"/>
+          <w:sz w:val="20"/>
+          <w:szCs w:val="20"/>
+          <w:shd w:val="clear" w:color="auto" w:fill="auto"/>
+        </w:rPr>
+        <w:t xml:space="preserve">            </w:t>
+      </w:r>
+      <w:r>
+        <w:rPr>
+          <w:rFonts w:ascii="Courier New" w:hAnsi="Courier New" w:cs="Courier New"/>
+          <w:color w:val="auto"/>
           <w:sz w:val="20"/>
           <w:szCs w:val="20"/>
           <w:shd w:val="clear" w:color="auto" w:fill="auto"/>
           <w:lang w:val="en-GB"/>
         </w:rPr>
-        <w:t xml:space="preserve"> </w:t>
-      </w:r>
-      <w:r>
+        <w:t>= true</w:t>
+      </w:r>
+    </w:p>
+    <w:p>
+      <w:pPr>
+        <w:spacing w:before="0" w:after="0"/>
+        <w:ind w:left="180"/>
         <w:rPr>
           <w:rFonts w:ascii="Courier New" w:hAnsi="Courier New" w:cs="Courier New"/>
           <w:color w:val="auto"/>
@@ -11686,7 +11854,17 @@
           <w:shd w:val="clear" w:color="auto" w:fill="auto"/>
           <w:lang w:val="en-GB"/>
         </w:rPr>
-        <w:t>= 1</w:t>
+      </w:pPr>
+      <w:r>
+        <w:rPr>
+          <w:rFonts w:ascii="Courier New" w:hAnsi="Courier New" w:cs="Courier New"/>
+          <w:color w:val="auto"/>
+          <w:sz w:val="20"/>
+          <w:szCs w:val="20"/>
+          <w:shd w:val="clear" w:color="auto" w:fill="auto"/>
+          <w:lang w:val="en-GB"/>
+        </w:rPr>
+        <w:t xml:space="preserve">   </w:t>
       </w:r>
     </w:p>
     <w:p>
@@ -17235,23 +17413,7 @@
             <w:u w:val="single"/>
             <w:shd w:val="clear" w:color="auto" w:fill="auto"/>
           </w:rPr>
-          <w:t>Beschreib</w:t>
-        </w:r>
-        <w:r>
-          <w:rPr>
-            <w:color w:val="0000FF"/>
-            <w:u w:val="single"/>
-            <w:shd w:val="clear" w:color="auto" w:fill="auto"/>
-          </w:rPr>
-          <w:t>u</w:t>
-        </w:r>
-        <w:r>
-          <w:rPr>
-            <w:color w:val="0000FF"/>
-            <w:u w:val="single"/>
-            <w:shd w:val="clear" w:color="auto" w:fill="auto"/>
-          </w:rPr>
-          <w:t>ng</w:t>
+          <w:t>Beschreibung</w:t>
         </w:r>
       </w:hyperlink>
       <w:r>
@@ -23141,6 +23303,7 @@
           <w:shd w:val="clear" w:color="auto" w:fill="auto"/>
         </w:rPr>
       </w:pPr>
+      <w:proofErr w:type="spellStart"/>
       <w:r>
         <w:rPr>
           <w:b/>
@@ -23150,8 +23313,9 @@
           <w:szCs w:val="24"/>
           <w:shd w:val="clear" w:color="auto" w:fill="auto"/>
         </w:rPr>
-        <w:t>Ist-Überhö</w:t>
-      </w:r>
+        <w:t>InfoText</w:t>
+      </w:r>
+      <w:proofErr w:type="spellEnd"/>
       <w:r>
         <w:rPr>
           <w:b/>
@@ -23161,7 +23325,7 @@
           <w:szCs w:val="24"/>
           <w:shd w:val="clear" w:color="auto" w:fill="auto"/>
         </w:rPr>
-        <w:t>hung aus Bemerkung</w:t>
+        <w:t xml:space="preserve"> auswerten</w:t>
       </w:r>
     </w:p>
     <w:p>
@@ -23180,76 +23344,67 @@
           <w:color w:val="080000"/>
           <w:shd w:val="clear" w:color="auto" w:fill="auto"/>
         </w:rPr>
-        <w:t>Die Ist-Überhöhung wird anhand der Bemerkung ermittelt. Bei Erfolg wird die gefundene Überhöhungsangabe aus der Bemerkung entfernt</w:t>
-      </w:r>
-      <w:r>
-        <w:rPr>
-          <w:color w:val="080000"/>
-          <w:shd w:val="clear" w:color="auto" w:fill="auto"/>
-        </w:rPr>
-        <w:t>, sofern die Option „Überschreiben“ aktiv ist</w:t>
-      </w:r>
-      <w:r>
-        <w:rPr>
-          <w:color w:val="080000"/>
-          <w:shd w:val="clear" w:color="auto" w:fill="auto"/>
-        </w:rPr>
-        <w:t>.</w:t>
-      </w:r>
-      <w:r>
-        <w:rPr>
-          <w:color w:val="080000"/>
-          <w:shd w:val="clear" w:color="auto" w:fill="auto"/>
-        </w:rPr>
-        <w:t xml:space="preserve"> </w:t>
-      </w:r>
-    </w:p>
-    <w:p>
-      <w:pPr>
-        <w:spacing w:before="0" w:after="0"/>
-        <w:ind w:left="270"/>
-        <w:rPr>
-          <w:rFonts w:cs="Arial"/>
-          <w:sz w:val="16"/>
-          <w:szCs w:val="16"/>
-          <w:shd w:val="clear" w:color="auto" w:fill="auto"/>
-        </w:rPr>
-      </w:pPr>
-    </w:p>
-    <w:p>
-      <w:pPr>
-        <w:spacing w:before="0" w:after="0"/>
-        <w:ind w:left="270"/>
-        <w:rPr>
-          <w:rFonts w:cs="Arial"/>
-          <w:sz w:val="16"/>
-          <w:szCs w:val="16"/>
-          <w:shd w:val="clear" w:color="auto" w:fill="auto"/>
-        </w:rPr>
-      </w:pPr>
-    </w:p>
-    <w:p>
-      <w:pPr>
-        <w:pStyle w:val="texttb"/>
-        <w:widowControl/>
-        <w:spacing w:before="120"/>
+        <w:t xml:space="preserve">Enthält die Bemerkung eine </w:t>
+      </w:r>
+      <w:proofErr w:type="spellStart"/>
+      <w:r>
         <w:rPr>
           <w:b/>
           <w:bCs/>
           <w:color w:val="080000"/>
-          <w:sz w:val="24"/>
-          <w:szCs w:val="24"/>
-          <w:shd w:val="clear" w:color="auto" w:fill="auto"/>
-        </w:rPr>
-      </w:pPr>
-      <w:proofErr w:type="spellStart"/>
+          <w:shd w:val="clear" w:color="auto" w:fill="auto"/>
+        </w:rPr>
+        <w:t>iTrassen</w:t>
+      </w:r>
+      <w:proofErr w:type="spellEnd"/>
       <w:r>
         <w:rPr>
           <w:b/>
           <w:bCs/>
           <w:color w:val="080000"/>
-          <w:sz w:val="24"/>
-          <w:szCs w:val="24"/>
+          <w:shd w:val="clear" w:color="auto" w:fill="auto"/>
+        </w:rPr>
+        <w:t>-Codierung</w:t>
+      </w:r>
+      <w:r>
+        <w:rPr>
+          <w:color w:val="080000"/>
+          <w:shd w:val="clear" w:color="auto" w:fill="auto"/>
+        </w:rPr>
+        <w:t>, werden die verfügbaren Inf</w:t>
+      </w:r>
+      <w:r>
+        <w:rPr>
+          <w:color w:val="080000"/>
+          <w:shd w:val="clear" w:color="auto" w:fill="auto"/>
+        </w:rPr>
+        <w:t>ormationen</w:t>
+      </w:r>
+      <w:r>
+        <w:rPr>
+          <w:color w:val="080000"/>
+          <w:shd w:val="clear" w:color="auto" w:fill="auto"/>
+        </w:rPr>
+        <w:t xml:space="preserve"> extrahiert (Vermarkung </w:t>
+      </w:r>
+      <w:r>
+        <w:rPr>
+          <w:color w:val="080000"/>
+          <w:shd w:val="clear" w:color="auto" w:fill="auto"/>
+        </w:rPr>
+        <w:t xml:space="preserve">für </w:t>
+      </w:r>
+      <w:r>
+        <w:rPr>
+          <w:color w:val="080000"/>
+          <w:shd w:val="clear" w:color="auto" w:fill="auto"/>
+        </w:rPr>
+        <w:t xml:space="preserve">iGeo-Absteckbuch, Punktart, Festpunkt-Vermarkung, Ist-Überhöhung). Ist 'Überschreiben' aktiviert, wird die </w:t>
+      </w:r>
+      <w:proofErr w:type="spellStart"/>
+      <w:r>
+        <w:rPr>
+          <w:color w:val="080000"/>
           <w:shd w:val="clear" w:color="auto" w:fill="auto"/>
         </w:rPr>
         <w:t>iTrassen</w:t>
@@ -23257,14 +23412,38 @@
       <w:proofErr w:type="spellEnd"/>
       <w:r>
         <w:rPr>
-          <w:b/>
-          <w:bCs/>
-          <w:color w:val="080000"/>
-          <w:sz w:val="24"/>
-          <w:szCs w:val="24"/>
-          <w:shd w:val="clear" w:color="auto" w:fill="auto"/>
-        </w:rPr>
-        <w:t xml:space="preserve">-Codierung aus Bemerkung </w:t>
+          <w:color w:val="080000"/>
+          <w:shd w:val="clear" w:color="auto" w:fill="auto"/>
+        </w:rPr>
+        <w:t>-Codierung aus der Bemerkung entfernt.</w:t>
+      </w:r>
+      <w:r>
+        <w:rPr>
+          <w:color w:val="080000"/>
+          <w:shd w:val="clear" w:color="auto" w:fill="auto"/>
+        </w:rPr>
+        <w:t xml:space="preserve"> Die Punktarten werden</w:t>
+      </w:r>
+      <w:r>
+        <w:rPr>
+          <w:color w:val="080000"/>
+          <w:shd w:val="clear" w:color="auto" w:fill="auto"/>
+        </w:rPr>
+        <w:t xml:space="preserve"> unter Berücksichtigung der Vermarkungsart</w:t>
+      </w:r>
+      <w:r>
+        <w:rPr>
+          <w:color w:val="080000"/>
+          <w:shd w:val="clear" w:color="auto" w:fill="auto"/>
+        </w:rPr>
+        <w:t xml:space="preserve"> </w:t>
+      </w:r>
+      <w:r>
+        <w:rPr>
+          <w:color w:val="080000"/>
+          <w:shd w:val="clear" w:color="auto" w:fill="auto"/>
+        </w:rPr>
+        <w:t>erkannt.</w:t>
       </w:r>
     </w:p>
     <w:p>
@@ -23283,7 +23462,14 @@
           <w:color w:val="080000"/>
           <w:shd w:val="clear" w:color="auto" w:fill="auto"/>
         </w:rPr>
-        <w:t xml:space="preserve">Enthält die Bemerkung eine </w:t>
+        <w:t xml:space="preserve">Ist </w:t>
+      </w:r>
+      <w:r>
+        <w:rPr>
+          <w:color w:val="080000"/>
+          <w:shd w:val="clear" w:color="auto" w:fill="auto"/>
+        </w:rPr>
+        <w:t xml:space="preserve">keine </w:t>
       </w:r>
       <w:proofErr w:type="spellStart"/>
       <w:r>
@@ -23299,35 +23485,14 @@
           <w:color w:val="080000"/>
           <w:shd w:val="clear" w:color="auto" w:fill="auto"/>
         </w:rPr>
-        <w:t>-Codierung, werden die verfügbaren Inf</w:t>
-      </w:r>
-      <w:r>
-        <w:rPr>
-          <w:color w:val="080000"/>
-          <w:shd w:val="clear" w:color="auto" w:fill="auto"/>
-        </w:rPr>
-        <w:t>ormationen</w:t>
-      </w:r>
-      <w:r>
-        <w:rPr>
-          <w:color w:val="080000"/>
-          <w:shd w:val="clear" w:color="auto" w:fill="auto"/>
-        </w:rPr>
-        <w:t xml:space="preserve"> extrahiert (Vermarkung </w:t>
-      </w:r>
-      <w:r>
-        <w:rPr>
-          <w:color w:val="080000"/>
-          <w:shd w:val="clear" w:color="auto" w:fill="auto"/>
-        </w:rPr>
-        <w:t xml:space="preserve">für </w:t>
-      </w:r>
-      <w:r>
-        <w:rPr>
-          <w:color w:val="080000"/>
-          <w:shd w:val="clear" w:color="auto" w:fill="auto"/>
-        </w:rPr>
-        <w:t>iGeo-</w:t>
+        <w:t>-Codierung</w:t>
+      </w:r>
+      <w:r>
+        <w:rPr>
+          <w:color w:val="080000"/>
+          <w:shd w:val="clear" w:color="auto" w:fill="auto"/>
+        </w:rPr>
+        <w:t xml:space="preserve"> vorhanden, wird der </w:t>
       </w:r>
       <w:proofErr w:type="spellStart"/>
       <w:r>
@@ -23335,7 +23500,7 @@
           <w:color w:val="080000"/>
           <w:shd w:val="clear" w:color="auto" w:fill="auto"/>
         </w:rPr>
-        <w:t>Absteckbuch</w:t>
+        <w:t>InfoText</w:t>
       </w:r>
       <w:proofErr w:type="spellEnd"/>
       <w:r>
@@ -23343,48 +23508,878 @@
           <w:color w:val="080000"/>
           <w:shd w:val="clear" w:color="auto" w:fill="auto"/>
         </w:rPr>
-        <w:t xml:space="preserve">, </w:t>
+        <w:t xml:space="preserve"> auf allgemeine </w:t>
+      </w:r>
+      <w:r>
+        <w:rPr>
+          <w:b/>
+          <w:bCs/>
+          <w:color w:val="080000"/>
+          <w:shd w:val="clear" w:color="auto" w:fill="auto"/>
+        </w:rPr>
+        <w:t>Punktart-</w:t>
+      </w:r>
+      <w:r>
+        <w:rPr>
+          <w:b/>
+          <w:bCs/>
+          <w:color w:val="080000"/>
+          <w:shd w:val="clear" w:color="auto" w:fill="auto"/>
+        </w:rPr>
+        <w:t xml:space="preserve"> und Überhöhungsangaben</w:t>
+      </w:r>
+      <w:r>
+        <w:rPr>
+          <w:color w:val="080000"/>
+          <w:shd w:val="clear" w:color="auto" w:fill="auto"/>
+        </w:rPr>
+        <w:t xml:space="preserve"> („u=xx“) untersucht. Eine</w:t>
+      </w:r>
+      <w:r>
+        <w:rPr>
+          <w:color w:val="080000"/>
+          <w:shd w:val="clear" w:color="auto" w:fill="auto"/>
+        </w:rPr>
+        <w:t xml:space="preserve"> gefundene Überhöhungsangabe </w:t>
+      </w:r>
+      <w:r>
+        <w:rPr>
+          <w:color w:val="080000"/>
+          <w:shd w:val="clear" w:color="auto" w:fill="auto"/>
+        </w:rPr>
+        <w:t xml:space="preserve">wird </w:t>
+      </w:r>
+      <w:r>
+        <w:rPr>
+          <w:color w:val="080000"/>
+          <w:shd w:val="clear" w:color="auto" w:fill="auto"/>
+        </w:rPr>
+        <w:t>aus der Bemerkung entfernt</w:t>
+      </w:r>
+      <w:r>
+        <w:rPr>
+          <w:color w:val="080000"/>
+          <w:shd w:val="clear" w:color="auto" w:fill="auto"/>
+        </w:rPr>
+        <w:t>, sofern die Option „Überschreiben“ aktiv ist</w:t>
+      </w:r>
+      <w:r>
+        <w:rPr>
+          <w:color w:val="080000"/>
+          <w:shd w:val="clear" w:color="auto" w:fill="auto"/>
+        </w:rPr>
+        <w:t>.</w:t>
+      </w:r>
+      <w:r>
+        <w:rPr>
+          <w:color w:val="080000"/>
+          <w:shd w:val="clear" w:color="auto" w:fill="auto"/>
+        </w:rPr>
+        <w:t xml:space="preserve"> </w:t>
+      </w:r>
+    </w:p>
+    <w:p>
+      <w:pPr>
+        <w:spacing w:after="240"/>
+        <w:ind w:left="284" w:right="332"/>
+        <w:jc w:val="both"/>
+        <w:rPr>
+          <w:rFonts w:cs="Arial"/>
+          <w:color w:val="080000"/>
+          <w:sz w:val="22"/>
+          <w:szCs w:val="22"/>
+          <w:shd w:val="clear" w:color="auto" w:fill="auto"/>
+        </w:rPr>
+      </w:pPr>
+      <w:r>
+        <w:rPr>
+          <w:rFonts w:cs="Arial"/>
+          <w:color w:val="080000"/>
+          <w:sz w:val="22"/>
+          <w:szCs w:val="22"/>
+          <w:shd w:val="clear" w:color="auto" w:fill="auto"/>
+        </w:rPr>
+        <w:t xml:space="preserve">Es werden die hier gelisteten Punktarten unterstützt. Sie können in der </w:t>
       </w:r>
       <w:proofErr w:type="spellStart"/>
       <w:r>
         <w:rPr>
-          <w:color w:val="080000"/>
-          <w:shd w:val="clear" w:color="auto" w:fill="auto"/>
-        </w:rPr>
-        <w:t>Punktart</w:t>
+          <w:rFonts w:cs="Arial"/>
+          <w:color w:val="080000"/>
+          <w:sz w:val="22"/>
+          <w:szCs w:val="22"/>
+          <w:shd w:val="clear" w:color="auto" w:fill="auto"/>
+        </w:rPr>
+        <w:t>iTrassen</w:t>
       </w:r>
       <w:proofErr w:type="spellEnd"/>
       <w:r>
         <w:rPr>
-          <w:color w:val="080000"/>
-          <w:shd w:val="clear" w:color="auto" w:fill="auto"/>
-        </w:rPr>
-        <w:t xml:space="preserve">, Festpunkt-Vermarkung, Ist-Überhöhung). Ist 'Überschreiben' aktiviert, wird die </w:t>
+          <w:rFonts w:cs="Arial"/>
+          <w:color w:val="080000"/>
+          <w:sz w:val="22"/>
+          <w:szCs w:val="22"/>
+          <w:shd w:val="clear" w:color="auto" w:fill="auto"/>
+        </w:rPr>
+        <w:t>-Codierung kodiert sein</w:t>
+      </w:r>
+      <w:r>
+        <w:rPr>
+          <w:rFonts w:cs="Arial"/>
+          <w:color w:val="080000"/>
+          <w:sz w:val="22"/>
+          <w:szCs w:val="22"/>
+          <w:shd w:val="clear" w:color="auto" w:fill="auto"/>
+        </w:rPr>
+        <w:t xml:space="preserve"> oder </w:t>
+      </w:r>
+      <w:r>
+        <w:rPr>
+          <w:rFonts w:cs="Arial"/>
+          <w:color w:val="080000"/>
+          <w:sz w:val="22"/>
+          <w:szCs w:val="22"/>
+          <w:shd w:val="clear" w:color="auto" w:fill="auto"/>
+        </w:rPr>
+        <w:t xml:space="preserve">an bestimmten Mustern im </w:t>
       </w:r>
       <w:proofErr w:type="spellStart"/>
       <w:r>
         <w:rPr>
-          <w:color w:val="080000"/>
-          <w:shd w:val="clear" w:color="auto" w:fill="auto"/>
-        </w:rPr>
-        <w:t>iTrassen</w:t>
+          <w:rFonts w:cs="Arial"/>
+          <w:color w:val="080000"/>
+          <w:sz w:val="22"/>
+          <w:szCs w:val="22"/>
+          <w:shd w:val="clear" w:color="auto" w:fill="auto"/>
+        </w:rPr>
+        <w:t>InfoText</w:t>
       </w:r>
       <w:proofErr w:type="spellEnd"/>
       <w:r>
         <w:rPr>
-          <w:color w:val="080000"/>
-          <w:shd w:val="clear" w:color="auto" w:fill="auto"/>
-        </w:rPr>
-        <w:t>-Codierung aus der Bemerkung entfernt.</w:t>
-      </w:r>
-      <w:r>
-        <w:rPr>
-          <w:color w:val="080000"/>
-          <w:shd w:val="clear" w:color="auto" w:fill="auto"/>
-        </w:rPr>
-        <w:t xml:space="preserve"> </w:t>
-      </w:r>
-    </w:p>
+          <w:rFonts w:cs="Arial"/>
+          <w:color w:val="080000"/>
+          <w:sz w:val="22"/>
+          <w:szCs w:val="22"/>
+          <w:shd w:val="clear" w:color="auto" w:fill="auto"/>
+        </w:rPr>
+        <w:t xml:space="preserve"> erkannt werden.</w:t>
+      </w:r>
+    </w:p>
+    <w:tbl>
+      <w:tblPr>
+        <w:tblStyle w:val="Tabellenraster"/>
+        <w:tblW w:w="9752" w:type="dxa"/>
+        <w:tblInd w:w="279" w:type="dxa"/>
+        <w:tblLayout w:type="fixed"/>
+        <w:tblLook w:val="04A0" w:firstRow="1" w:lastRow="0" w:firstColumn="1" w:lastColumn="0" w:noHBand="0" w:noVBand="1"/>
+      </w:tblPr>
+      <w:tblGrid>
+        <w:gridCol w:w="3402"/>
+        <w:gridCol w:w="1417"/>
+        <w:gridCol w:w="1843"/>
+        <w:gridCol w:w="3090"/>
+      </w:tblGrid>
+      <w:tr>
+        <w:tc>
+          <w:tcPr>
+            <w:tcW w:w="3402" w:type="dxa"/>
+            <w:shd w:val="clear" w:color="auto" w:fill="FFFFFF" w:themeFill="background1"/>
+          </w:tcPr>
+          <w:p>
+            <w:pPr>
+              <w:spacing w:after="120"/>
+              <w:rPr>
+                <w:b/>
+                <w:color w:val="1F497D" w:themeColor="text2"/>
+              </w:rPr>
+            </w:pPr>
+            <w:r>
+              <w:rPr>
+                <w:b/>
+                <w:color w:val="1F497D" w:themeColor="text2"/>
+              </w:rPr>
+              <w:t>Punktart</w:t>
+            </w:r>
+          </w:p>
+        </w:tc>
+        <w:tc>
+          <w:tcPr>
+            <w:tcW w:w="1417" w:type="dxa"/>
+            <w:shd w:val="clear" w:color="auto" w:fill="FFFFFF" w:themeFill="background1"/>
+          </w:tcPr>
+          <w:p>
+            <w:pPr>
+              <w:spacing w:after="120"/>
+              <w:rPr>
+                <w:b/>
+                <w:color w:val="1F497D" w:themeColor="text2"/>
+              </w:rPr>
+            </w:pPr>
+            <w:r>
+              <w:rPr>
+                <w:b/>
+                <w:color w:val="1F497D" w:themeColor="text2"/>
+              </w:rPr>
+              <w:t>Kurztext</w:t>
+            </w:r>
+          </w:p>
+        </w:tc>
+        <w:tc>
+          <w:tcPr>
+            <w:tcW w:w="1843" w:type="dxa"/>
+            <w:shd w:val="clear" w:color="auto" w:fill="FFFFFF" w:themeFill="background1"/>
+          </w:tcPr>
+          <w:p>
+            <w:pPr>
+              <w:spacing w:after="120"/>
+              <w:rPr>
+                <w:b/>
+                <w:color w:val="1F497D" w:themeColor="text2"/>
+              </w:rPr>
+            </w:pPr>
+            <w:r>
+              <w:rPr>
+                <w:b/>
+                <w:color w:val="1F497D" w:themeColor="text2"/>
+              </w:rPr>
+              <w:t>Langt</w:t>
+            </w:r>
+            <w:r>
+              <w:rPr>
+                <w:b/>
+                <w:color w:val="1F497D" w:themeColor="text2"/>
+              </w:rPr>
+              <w:t>ext</w:t>
+            </w:r>
+            <w:r>
+              <w:rPr>
+                <w:b/>
+                <w:color w:val="1F497D" w:themeColor="text2"/>
+              </w:rPr>
+              <w:br/>
+            </w:r>
+          </w:p>
+        </w:tc>
+        <w:tc>
+          <w:tcPr>
+            <w:tcW w:w="3090" w:type="dxa"/>
+            <w:shd w:val="clear" w:color="auto" w:fill="FFFFFF" w:themeFill="background1"/>
+          </w:tcPr>
+          <w:p>
+            <w:pPr>
+              <w:spacing w:after="120"/>
+              <w:rPr>
+                <w:b/>
+                <w:color w:val="1F497D" w:themeColor="text2"/>
+              </w:rPr>
+            </w:pPr>
+            <w:r>
+              <w:rPr>
+                <w:b/>
+                <w:color w:val="1F497D" w:themeColor="text2"/>
+              </w:rPr>
+              <w:t xml:space="preserve">Muster im </w:t>
+            </w:r>
+            <w:proofErr w:type="spellStart"/>
+            <w:r>
+              <w:rPr>
+                <w:b/>
+                <w:color w:val="1F497D" w:themeColor="text2"/>
+              </w:rPr>
+              <w:t>InfoText</w:t>
+            </w:r>
+            <w:proofErr w:type="spellEnd"/>
+            <w:r>
+              <w:rPr>
+                <w:b/>
+                <w:color w:val="1F497D" w:themeColor="text2"/>
+              </w:rPr>
+              <w:br/>
+            </w:r>
+            <w:r>
+              <w:rPr>
+                <w:color w:val="1F497D" w:themeColor="text2"/>
+                <w:sz w:val="20"/>
+                <w:szCs w:val="22"/>
+              </w:rPr>
+              <w:t>(**… weitere Buchstaben und Ziffern erlaubt)</w:t>
+            </w:r>
+          </w:p>
+        </w:tc>
+      </w:tr>
+      <w:tr>
+        <w:tc>
+          <w:tcPr>
+            <w:tcW w:w="3402" w:type="dxa"/>
+            <w:shd w:val="clear" w:color="auto" w:fill="auto"/>
+          </w:tcPr>
+          <w:p>
+            <w:pPr>
+              <w:spacing w:after="120"/>
+              <w:rPr>
+                <w:b/>
+                <w:i/>
+              </w:rPr>
+            </w:pPr>
+            <w:r>
+              <w:rPr>
+                <w:b/>
+                <w:i/>
+              </w:rPr>
+              <w:t>Gleis</w:t>
+            </w:r>
+          </w:p>
+        </w:tc>
+        <w:tc>
+          <w:tcPr>
+            <w:tcW w:w="1417" w:type="dxa"/>
+            <w:shd w:val="clear" w:color="auto" w:fill="auto"/>
+          </w:tcPr>
+          <w:p>
+            <w:pPr>
+              <w:spacing w:after="120"/>
+            </w:pPr>
+            <w:proofErr w:type="spellStart"/>
+            <w:r>
+              <w:t>Gls</w:t>
+            </w:r>
+            <w:proofErr w:type="spellEnd"/>
+          </w:p>
+        </w:tc>
+        <w:tc>
+          <w:tcPr>
+            <w:tcW w:w="1843" w:type="dxa"/>
+            <w:shd w:val="clear" w:color="auto" w:fill="auto"/>
+          </w:tcPr>
+          <w:p>
+            <w:pPr>
+              <w:spacing w:after="120"/>
+            </w:pPr>
+            <w:r>
+              <w:t>Gl</w:t>
+            </w:r>
+            <w:r>
+              <w:t>ei</w:t>
+            </w:r>
+            <w:r>
+              <w:t>s</w:t>
+            </w:r>
+          </w:p>
+        </w:tc>
+        <w:tc>
+          <w:tcPr>
+            <w:tcW w:w="3090" w:type="dxa"/>
+            <w:shd w:val="clear" w:color="auto" w:fill="auto"/>
+          </w:tcPr>
+          <w:p>
+            <w:pPr>
+              <w:spacing w:after="120"/>
+            </w:pPr>
+            <w:proofErr w:type="spellStart"/>
+            <w:r>
+              <w:t>Gls</w:t>
+            </w:r>
+            <w:proofErr w:type="spellEnd"/>
+            <w:r>
+              <w:t>, Gleis, u=[+</w:t>
+            </w:r>
+            <w:proofErr w:type="gramStart"/>
+            <w:r>
+              <w:t>-]&lt;</w:t>
+            </w:r>
+            <w:proofErr w:type="gramEnd"/>
+            <w:r>
+              <w:t>Zahl&gt;</w:t>
+            </w:r>
+          </w:p>
+        </w:tc>
+      </w:tr>
+      <w:tr>
+        <w:tc>
+          <w:tcPr>
+            <w:tcW w:w="3402" w:type="dxa"/>
+            <w:shd w:val="clear" w:color="auto" w:fill="auto"/>
+          </w:tcPr>
+          <w:p>
+            <w:pPr>
+              <w:spacing w:after="120"/>
+              <w:rPr>
+                <w:b/>
+                <w:i/>
+              </w:rPr>
+            </w:pPr>
+            <w:r>
+              <w:rPr>
+                <w:b/>
+                <w:i/>
+              </w:rPr>
+              <w:t>Bahnsteig</w:t>
+            </w:r>
+          </w:p>
+        </w:tc>
+        <w:tc>
+          <w:tcPr>
+            <w:tcW w:w="1417" w:type="dxa"/>
+            <w:shd w:val="clear" w:color="auto" w:fill="auto"/>
+          </w:tcPr>
+          <w:p>
+            <w:pPr>
+              <w:spacing w:after="120"/>
+            </w:pPr>
+            <w:proofErr w:type="spellStart"/>
+            <w:r>
+              <w:t>Bstg</w:t>
+            </w:r>
+            <w:proofErr w:type="spellEnd"/>
+          </w:p>
+        </w:tc>
+        <w:tc>
+          <w:tcPr>
+            <w:tcW w:w="1843" w:type="dxa"/>
+            <w:shd w:val="clear" w:color="auto" w:fill="auto"/>
+          </w:tcPr>
+          <w:p>
+            <w:pPr>
+              <w:spacing w:after="120"/>
+            </w:pPr>
+            <w:r>
+              <w:rPr>
+                <w:color w:val="080000"/>
+                <w:shd w:val="clear" w:color="auto" w:fill="auto"/>
+              </w:rPr>
+              <w:t>Bahnsteig</w:t>
+            </w:r>
+          </w:p>
+        </w:tc>
+        <w:tc>
+          <w:tcPr>
+            <w:tcW w:w="3090" w:type="dxa"/>
+            <w:shd w:val="clear" w:color="auto" w:fill="auto"/>
+          </w:tcPr>
+          <w:p>
+            <w:pPr>
+              <w:spacing w:after="120"/>
+            </w:pPr>
+            <w:r>
+              <w:t xml:space="preserve">Bst, </w:t>
+            </w:r>
+            <w:proofErr w:type="spellStart"/>
+            <w:r>
+              <w:t>Bstg</w:t>
+            </w:r>
+            <w:proofErr w:type="spellEnd"/>
+            <w:r>
+              <w:t>, Bahnst**</w:t>
+            </w:r>
+          </w:p>
+        </w:tc>
+      </w:tr>
+      <w:tr>
+        <w:tc>
+          <w:tcPr>
+            <w:tcW w:w="3402" w:type="dxa"/>
+            <w:shd w:val="clear" w:color="auto" w:fill="auto"/>
+          </w:tcPr>
+          <w:p>
+            <w:pPr>
+              <w:spacing w:after="120"/>
+              <w:rPr>
+                <w:b/>
+                <w:i/>
+              </w:rPr>
+            </w:pPr>
+            <w:r>
+              <w:rPr>
+                <w:b/>
+                <w:i/>
+              </w:rPr>
+              <w:t>GVP</w:t>
+            </w:r>
+          </w:p>
+        </w:tc>
+        <w:tc>
+          <w:tcPr>
+            <w:tcW w:w="1417" w:type="dxa"/>
+            <w:shd w:val="clear" w:color="auto" w:fill="auto"/>
+          </w:tcPr>
+          <w:p>
+            <w:pPr>
+              <w:spacing w:after="120"/>
+            </w:pPr>
+            <w:r>
+              <w:t>GVP</w:t>
+            </w:r>
+          </w:p>
+        </w:tc>
+        <w:tc>
+          <w:tcPr>
+            <w:tcW w:w="1843" w:type="dxa"/>
+            <w:shd w:val="clear" w:color="auto" w:fill="auto"/>
+          </w:tcPr>
+          <w:p>
+            <w:pPr>
+              <w:spacing w:after="120"/>
+            </w:pPr>
+            <w:r>
+              <w:t>GVP</w:t>
+            </w:r>
+          </w:p>
+        </w:tc>
+        <w:tc>
+          <w:tcPr>
+            <w:tcW w:w="3090" w:type="dxa"/>
+            <w:shd w:val="clear" w:color="auto" w:fill="auto"/>
+          </w:tcPr>
+          <w:p>
+            <w:pPr>
+              <w:spacing w:after="120"/>
+            </w:pPr>
+            <w:r>
+              <w:t>PS4, GVP**</w:t>
+            </w:r>
+          </w:p>
+        </w:tc>
+      </w:tr>
+      <w:tr>
+        <w:tc>
+          <w:tcPr>
+            <w:tcW w:w="3402" w:type="dxa"/>
+            <w:shd w:val="clear" w:color="auto" w:fill="auto"/>
+          </w:tcPr>
+          <w:p>
+            <w:pPr>
+              <w:spacing w:after="120"/>
+              <w:rPr>
+                <w:b/>
+                <w:i/>
+              </w:rPr>
+            </w:pPr>
+            <w:r>
+              <w:rPr>
+                <w:b/>
+                <w:i/>
+              </w:rPr>
+              <w:t>Festpunkt</w:t>
+            </w:r>
+            <w:r>
+              <w:rPr>
+                <w:b/>
+                <w:i/>
+              </w:rPr>
+              <w:t xml:space="preserve"> allgemein</w:t>
+            </w:r>
+          </w:p>
+        </w:tc>
+        <w:tc>
+          <w:tcPr>
+            <w:tcW w:w="1417" w:type="dxa"/>
+            <w:shd w:val="clear" w:color="auto" w:fill="auto"/>
+          </w:tcPr>
+          <w:p>
+            <w:pPr>
+              <w:spacing w:after="120"/>
+            </w:pPr>
+            <w:r>
+              <w:t>FP</w:t>
+            </w:r>
+          </w:p>
+        </w:tc>
+        <w:tc>
+          <w:tcPr>
+            <w:tcW w:w="1843" w:type="dxa"/>
+            <w:shd w:val="clear" w:color="auto" w:fill="auto"/>
+          </w:tcPr>
+          <w:p>
+            <w:pPr>
+              <w:spacing w:after="120"/>
+            </w:pPr>
+            <w:r>
+              <w:rPr>
+                <w:color w:val="080000"/>
+                <w:shd w:val="clear" w:color="auto" w:fill="auto"/>
+              </w:rPr>
+              <w:t>Festpunkt</w:t>
+            </w:r>
+          </w:p>
+        </w:tc>
+        <w:tc>
+          <w:tcPr>
+            <w:tcW w:w="3090" w:type="dxa"/>
+            <w:shd w:val="clear" w:color="auto" w:fill="auto"/>
+          </w:tcPr>
+          <w:p>
+            <w:pPr>
+              <w:spacing w:after="120"/>
+            </w:pPr>
+            <w:proofErr w:type="spellStart"/>
+            <w:r>
+              <w:t>PSx</w:t>
+            </w:r>
+            <w:proofErr w:type="spellEnd"/>
+            <w:r>
+              <w:t>, PP, AP</w:t>
+            </w:r>
+          </w:p>
+        </w:tc>
+      </w:tr>
+      <w:tr>
+        <w:tc>
+          <w:tcPr>
+            <w:tcW w:w="3402" w:type="dxa"/>
+            <w:shd w:val="clear" w:color="auto" w:fill="auto"/>
+          </w:tcPr>
+          <w:p>
+            <w:pPr>
+              <w:spacing w:after="120"/>
+              <w:rPr>
+                <w:b/>
+                <w:i/>
+              </w:rPr>
+            </w:pPr>
+            <w:r>
+              <w:rPr>
+                <w:b/>
+                <w:i/>
+              </w:rPr>
+              <w:t>Festpunkt</w:t>
+            </w:r>
+            <w:r>
+              <w:rPr>
+                <w:b/>
+                <w:i/>
+              </w:rPr>
+              <w:t xml:space="preserve"> Höhe</w:t>
+            </w:r>
+          </w:p>
+        </w:tc>
+        <w:tc>
+          <w:tcPr>
+            <w:tcW w:w="1417" w:type="dxa"/>
+            <w:shd w:val="clear" w:color="auto" w:fill="auto"/>
+          </w:tcPr>
+          <w:p>
+            <w:pPr>
+              <w:spacing w:after="120"/>
+            </w:pPr>
+            <w:r>
+              <w:t>HFP</w:t>
+            </w:r>
+          </w:p>
+        </w:tc>
+        <w:tc>
+          <w:tcPr>
+            <w:tcW w:w="1843" w:type="dxa"/>
+            <w:shd w:val="clear" w:color="auto" w:fill="auto"/>
+          </w:tcPr>
+          <w:p>
+            <w:pPr>
+              <w:spacing w:after="120"/>
+            </w:pPr>
+            <w:r>
+              <w:rPr>
+                <w:color w:val="080000"/>
+                <w:shd w:val="clear" w:color="auto" w:fill="auto"/>
+              </w:rPr>
+              <w:t>Festpunkt</w:t>
+            </w:r>
+            <w:r>
+              <w:rPr>
+                <w:color w:val="080000"/>
+                <w:shd w:val="clear" w:color="auto" w:fill="auto"/>
+              </w:rPr>
+              <w:t xml:space="preserve"> 1D</w:t>
+            </w:r>
+          </w:p>
+        </w:tc>
+        <w:tc>
+          <w:tcPr>
+            <w:tcW w:w="3090" w:type="dxa"/>
+            <w:shd w:val="clear" w:color="auto" w:fill="auto"/>
+          </w:tcPr>
+          <w:p>
+            <w:pPr>
+              <w:spacing w:after="120"/>
+            </w:pPr>
+            <w:r>
+              <w:t>PS3, HFP, HB, HP</w:t>
+            </w:r>
+          </w:p>
+        </w:tc>
+      </w:tr>
+      <w:tr>
+        <w:tc>
+          <w:tcPr>
+            <w:tcW w:w="3402" w:type="dxa"/>
+            <w:shd w:val="clear" w:color="auto" w:fill="auto"/>
+          </w:tcPr>
+          <w:p>
+            <w:pPr>
+              <w:spacing w:after="120"/>
+              <w:rPr>
+                <w:b/>
+                <w:i/>
+              </w:rPr>
+            </w:pPr>
+            <w:r>
+              <w:rPr>
+                <w:b/>
+                <w:i/>
+              </w:rPr>
+              <w:t>Festpunkt</w:t>
+            </w:r>
+            <w:r>
+              <w:rPr>
+                <w:b/>
+                <w:i/>
+              </w:rPr>
+              <w:t xml:space="preserve"> Lage</w:t>
+            </w:r>
+          </w:p>
+        </w:tc>
+        <w:tc>
+          <w:tcPr>
+            <w:tcW w:w="1417" w:type="dxa"/>
+            <w:shd w:val="clear" w:color="auto" w:fill="auto"/>
+          </w:tcPr>
+          <w:p>
+            <w:pPr>
+              <w:spacing w:after="120"/>
+            </w:pPr>
+            <w:r>
+              <w:t>LFP</w:t>
+            </w:r>
+          </w:p>
+        </w:tc>
+        <w:tc>
+          <w:tcPr>
+            <w:tcW w:w="1843" w:type="dxa"/>
+            <w:shd w:val="clear" w:color="auto" w:fill="auto"/>
+          </w:tcPr>
+          <w:p>
+            <w:pPr>
+              <w:spacing w:after="120"/>
+            </w:pPr>
+            <w:r>
+              <w:rPr>
+                <w:color w:val="080000"/>
+                <w:shd w:val="clear" w:color="auto" w:fill="auto"/>
+              </w:rPr>
+              <w:t>Festpunkt</w:t>
+            </w:r>
+            <w:r>
+              <w:rPr>
+                <w:color w:val="080000"/>
+                <w:shd w:val="clear" w:color="auto" w:fill="auto"/>
+              </w:rPr>
+              <w:t xml:space="preserve"> 2D</w:t>
+            </w:r>
+          </w:p>
+        </w:tc>
+        <w:tc>
+          <w:tcPr>
+            <w:tcW w:w="3090" w:type="dxa"/>
+            <w:shd w:val="clear" w:color="auto" w:fill="auto"/>
+          </w:tcPr>
+          <w:p>
+            <w:pPr>
+              <w:spacing w:after="120"/>
+            </w:pPr>
+            <w:r>
+              <w:t>PS2, LFP, PPB</w:t>
+            </w:r>
+          </w:p>
+        </w:tc>
+      </w:tr>
+      <w:tr>
+        <w:tc>
+          <w:tcPr>
+            <w:tcW w:w="3402" w:type="dxa"/>
+            <w:shd w:val="clear" w:color="auto" w:fill="auto"/>
+          </w:tcPr>
+          <w:p>
+            <w:pPr>
+              <w:spacing w:after="120"/>
+              <w:rPr>
+                <w:b/>
+                <w:i/>
+              </w:rPr>
+            </w:pPr>
+            <w:r>
+              <w:rPr>
+                <w:b/>
+                <w:i/>
+              </w:rPr>
+              <w:t>Festpunkt</w:t>
+            </w:r>
+            <w:r>
+              <w:rPr>
+                <w:b/>
+                <w:i/>
+              </w:rPr>
+              <w:t xml:space="preserve"> Lage und Höhe</w:t>
+            </w:r>
+          </w:p>
+        </w:tc>
+        <w:tc>
+          <w:tcPr>
+            <w:tcW w:w="1417" w:type="dxa"/>
+            <w:shd w:val="clear" w:color="auto" w:fill="auto"/>
+          </w:tcPr>
+          <w:p>
+            <w:pPr>
+              <w:spacing w:after="120"/>
+            </w:pPr>
+            <w:r>
+              <w:t>LHFP</w:t>
+            </w:r>
+          </w:p>
+        </w:tc>
+        <w:tc>
+          <w:tcPr>
+            <w:tcW w:w="1843" w:type="dxa"/>
+            <w:shd w:val="clear" w:color="auto" w:fill="auto"/>
+          </w:tcPr>
+          <w:p>
+            <w:pPr>
+              <w:spacing w:after="120"/>
+            </w:pPr>
+            <w:r>
+              <w:rPr>
+                <w:color w:val="080000"/>
+                <w:shd w:val="clear" w:color="auto" w:fill="auto"/>
+              </w:rPr>
+              <w:t>Festpunkt</w:t>
+            </w:r>
+            <w:r>
+              <w:rPr>
+                <w:color w:val="080000"/>
+                <w:shd w:val="clear" w:color="auto" w:fill="auto"/>
+              </w:rPr>
+              <w:t xml:space="preserve"> 3D</w:t>
+            </w:r>
+          </w:p>
+        </w:tc>
+        <w:tc>
+          <w:tcPr>
+            <w:tcW w:w="3090" w:type="dxa"/>
+            <w:shd w:val="clear" w:color="auto" w:fill="auto"/>
+          </w:tcPr>
+          <w:p>
+            <w:pPr>
+              <w:spacing w:after="120"/>
+            </w:pPr>
+            <w:r>
+              <w:t>PS0, NXO, DBRF</w:t>
+            </w:r>
+            <w:r>
+              <w:br/>
+              <w:t>PS1, GPSC, LHFP</w:t>
+            </w:r>
+          </w:p>
+        </w:tc>
+      </w:tr>
+    </w:tbl>
     <w:p>
       <w:pPr>
         <w:pStyle w:val="texttb"/>
@@ -23396,247 +24391,27 @@
           <w:shd w:val="clear" w:color="auto" w:fill="auto"/>
         </w:rPr>
       </w:pPr>
-      <w:r>
-        <w:rPr>
-          <w:color w:val="080000"/>
-          <w:shd w:val="clear" w:color="auto" w:fill="auto"/>
-        </w:rPr>
-        <w:t>Die Punktarten werden</w:t>
-      </w:r>
-      <w:r>
-        <w:rPr>
-          <w:color w:val="080000"/>
-          <w:shd w:val="clear" w:color="auto" w:fill="auto"/>
-        </w:rPr>
-        <w:t xml:space="preserve"> in Kurz- und Langtext übersetzt:</w:t>
-      </w:r>
-    </w:p>
-    <w:p>
-      <w:pPr>
-        <w:pStyle w:val="texttb"/>
-        <w:widowControl/>
-        <w:numPr>
-          <w:ilvl w:val="0"/>
-          <w:numId w:val="36"/>
-        </w:numPr>
-        <w:tabs>
-          <w:tab w:val="clear" w:pos="2552"/>
-          <w:tab w:val="left" w:pos="2835"/>
-        </w:tabs>
-        <w:spacing w:before="60"/>
-        <w:ind w:left="986" w:right="272" w:hanging="357"/>
-        <w:rPr>
-          <w:color w:val="080000"/>
-          <w:shd w:val="clear" w:color="auto" w:fill="auto"/>
-        </w:rPr>
-      </w:pPr>
-      <w:r>
-        <w:rPr>
-          <w:color w:val="080000"/>
-          <w:shd w:val="clear" w:color="auto" w:fill="auto"/>
-        </w:rPr>
-        <w:t>-b</w:t>
-      </w:r>
-      <w:r>
-        <w:rPr>
-          <w:color w:val="080000"/>
-          <w:shd w:val="clear" w:color="auto" w:fill="auto"/>
-        </w:rPr>
-        <w:tab/>
-      </w:r>
-      <w:proofErr w:type="spellStart"/>
-      <w:r>
-        <w:rPr>
-          <w:color w:val="080000"/>
-          <w:shd w:val="clear" w:color="auto" w:fill="auto"/>
-        </w:rPr>
-        <w:t>Bstg</w:t>
-      </w:r>
-      <w:proofErr w:type="spellEnd"/>
-      <w:r>
-        <w:rPr>
-          <w:color w:val="080000"/>
-          <w:shd w:val="clear" w:color="auto" w:fill="auto"/>
-        </w:rPr>
-        <w:tab/>
-        <w:t>Bahnsteig</w:t>
-      </w:r>
-    </w:p>
-    <w:p>
-      <w:pPr>
-        <w:pStyle w:val="texttb"/>
-        <w:widowControl/>
-        <w:numPr>
-          <w:ilvl w:val="0"/>
-          <w:numId w:val="36"/>
-        </w:numPr>
-        <w:tabs>
-          <w:tab w:val="clear" w:pos="2552"/>
-          <w:tab w:val="left" w:pos="2835"/>
-        </w:tabs>
-        <w:spacing w:before="60"/>
-        <w:ind w:left="986" w:right="272" w:hanging="357"/>
-        <w:rPr>
-          <w:color w:val="080000"/>
-          <w:shd w:val="clear" w:color="auto" w:fill="auto"/>
-        </w:rPr>
-      </w:pPr>
-      <w:r>
-        <w:rPr>
-          <w:color w:val="080000"/>
-          <w:shd w:val="clear" w:color="auto" w:fill="auto"/>
-        </w:rPr>
-        <w:t>-f</w:t>
-      </w:r>
-      <w:r>
-        <w:rPr>
-          <w:color w:val="080000"/>
-          <w:shd w:val="clear" w:color="auto" w:fill="auto"/>
-        </w:rPr>
-        <w:tab/>
-      </w:r>
-      <w:r>
-        <w:rPr>
-          <w:color w:val="080000"/>
-          <w:shd w:val="clear" w:color="auto" w:fill="auto"/>
-        </w:rPr>
-        <w:tab/>
-      </w:r>
-      <w:proofErr w:type="spellStart"/>
-      <w:r>
-        <w:rPr>
-          <w:color w:val="080000"/>
-          <w:shd w:val="clear" w:color="auto" w:fill="auto"/>
-        </w:rPr>
-        <w:t>PSx</w:t>
-      </w:r>
-      <w:proofErr w:type="spellEnd"/>
-      <w:r>
-        <w:rPr>
-          <w:color w:val="080000"/>
-          <w:shd w:val="clear" w:color="auto" w:fill="auto"/>
-        </w:rPr>
-        <w:tab/>
-        <w:t>Festpunkt</w:t>
-      </w:r>
-    </w:p>
-    <w:p>
-      <w:pPr>
-        <w:pStyle w:val="texttb"/>
-        <w:widowControl/>
-        <w:numPr>
-          <w:ilvl w:val="0"/>
-          <w:numId w:val="36"/>
-        </w:numPr>
-        <w:tabs>
-          <w:tab w:val="clear" w:pos="2552"/>
-          <w:tab w:val="left" w:pos="2835"/>
-        </w:tabs>
-        <w:spacing w:before="60"/>
-        <w:ind w:left="986" w:right="272" w:hanging="357"/>
-        <w:rPr>
-          <w:color w:val="080000"/>
-          <w:shd w:val="clear" w:color="auto" w:fill="auto"/>
-        </w:rPr>
-      </w:pPr>
-      <w:r>
-        <w:rPr>
-          <w:color w:val="080000"/>
-          <w:shd w:val="clear" w:color="auto" w:fill="auto"/>
-        </w:rPr>
-        <w:t>-v</w:t>
-      </w:r>
-      <w:r>
-        <w:rPr>
-          <w:color w:val="080000"/>
-          <w:shd w:val="clear" w:color="auto" w:fill="auto"/>
-        </w:rPr>
-        <w:tab/>
-        <w:t>GVP</w:t>
-      </w:r>
-      <w:r>
-        <w:rPr>
-          <w:color w:val="080000"/>
-          <w:shd w:val="clear" w:color="auto" w:fill="auto"/>
-        </w:rPr>
-        <w:tab/>
-      </w:r>
-      <w:proofErr w:type="spellStart"/>
-      <w:r>
-        <w:rPr>
-          <w:color w:val="080000"/>
-          <w:shd w:val="clear" w:color="auto" w:fill="auto"/>
-        </w:rPr>
-        <w:t>GVP</w:t>
-      </w:r>
-      <w:proofErr w:type="spellEnd"/>
-    </w:p>
-    <w:p>
-      <w:pPr>
-        <w:pStyle w:val="texttb"/>
-        <w:widowControl/>
-        <w:numPr>
-          <w:ilvl w:val="0"/>
-          <w:numId w:val="36"/>
-        </w:numPr>
-        <w:tabs>
-          <w:tab w:val="clear" w:pos="2552"/>
-          <w:tab w:val="left" w:pos="2835"/>
-        </w:tabs>
-        <w:spacing w:before="60"/>
-        <w:ind w:left="986" w:right="272" w:hanging="357"/>
-        <w:rPr>
-          <w:color w:val="080000"/>
-          <w:shd w:val="clear" w:color="auto" w:fill="auto"/>
-        </w:rPr>
-      </w:pPr>
-      <w:r>
-        <w:rPr>
-          <w:color w:val="080000"/>
-          <w:shd w:val="clear" w:color="auto" w:fill="auto"/>
-        </w:rPr>
-        <w:t>-i</w:t>
-      </w:r>
-      <w:r>
-        <w:rPr>
-          <w:color w:val="080000"/>
-          <w:shd w:val="clear" w:color="auto" w:fill="auto"/>
-        </w:rPr>
-        <w:tab/>
-      </w:r>
-      <w:r>
-        <w:rPr>
-          <w:color w:val="080000"/>
-          <w:shd w:val="clear" w:color="auto" w:fill="auto"/>
-        </w:rPr>
-        <w:tab/>
-      </w:r>
-      <w:proofErr w:type="spellStart"/>
-      <w:r>
-        <w:rPr>
-          <w:color w:val="080000"/>
-          <w:shd w:val="clear" w:color="auto" w:fill="auto"/>
-        </w:rPr>
-        <w:t>Gls</w:t>
-      </w:r>
-      <w:proofErr w:type="spellEnd"/>
-      <w:r>
-        <w:rPr>
-          <w:color w:val="080000"/>
-          <w:shd w:val="clear" w:color="auto" w:fill="auto"/>
-        </w:rPr>
-        <w:tab/>
-        <w:t>Gleis</w:t>
-      </w:r>
-    </w:p>
-    <w:p>
-      <w:pPr>
-        <w:pStyle w:val="texttb"/>
-        <w:widowControl/>
-        <w:spacing w:before="120"/>
-        <w:ind w:left="270" w:right="270"/>
-        <w:rPr>
-          <w:color w:val="080000"/>
+    </w:p>
+    <w:p>
+      <w:pPr>
+        <w:spacing w:before="0" w:after="0"/>
+        <w:ind w:left="270"/>
+        <w:rPr>
+          <w:rFonts w:cs="Arial"/>
+          <w:sz w:val="16"/>
+          <w:szCs w:val="16"/>
+          <w:shd w:val="clear" w:color="auto" w:fill="auto"/>
+        </w:rPr>
+      </w:pPr>
+    </w:p>
+    <w:p>
+      <w:pPr>
+        <w:spacing w:before="0" w:after="0"/>
+        <w:ind w:left="270"/>
+        <w:rPr>
+          <w:rFonts w:cs="Arial"/>
+          <w:sz w:val="16"/>
+          <w:szCs w:val="16"/>
           <w:shd w:val="clear" w:color="auto" w:fill="auto"/>
         </w:rPr>
       </w:pPr>
@@ -24469,25 +25244,27 @@
           <w:shd w:val="clear" w:color="auto" w:fill="auto"/>
         </w:rPr>
       </w:pPr>
-      <w:r>
-        <w:rPr>
-          <w:rFonts w:cs="Arial"/>
-          <w:color w:val="080000"/>
-          <w:sz w:val="22"/>
-          <w:szCs w:val="22"/>
-          <w:shd w:val="clear" w:color="auto" w:fill="auto"/>
-        </w:rPr>
-        <w:t>Ist-Überhö</w:t>
-      </w:r>
-      <w:r>
-        <w:rPr>
-          <w:rFonts w:cs="Arial"/>
-          <w:color w:val="080000"/>
-          <w:sz w:val="22"/>
-          <w:szCs w:val="22"/>
-          <w:shd w:val="clear" w:color="auto" w:fill="auto"/>
-        </w:rPr>
-        <w:t>hung aus Bemerkung</w:t>
+      <w:proofErr w:type="spellStart"/>
+      <w:r>
+        <w:rPr>
+          <w:rFonts w:cs="Arial"/>
+          <w:color w:val="080000"/>
+          <w:sz w:val="22"/>
+          <w:szCs w:val="22"/>
+          <w:shd w:val="clear" w:color="auto" w:fill="auto"/>
+        </w:rPr>
+        <w:t>InfoText</w:t>
+      </w:r>
+      <w:proofErr w:type="spellEnd"/>
+      <w:r>
+        <w:rPr>
+          <w:rFonts w:cs="Arial"/>
+          <w:color w:val="080000"/>
+          <w:sz w:val="22"/>
+          <w:szCs w:val="22"/>
+          <w:shd w:val="clear" w:color="auto" w:fill="auto"/>
+        </w:rPr>
+        <w:t xml:space="preserve"> auswerten</w:t>
       </w:r>
     </w:p>
     <w:p>
@@ -30271,7 +31048,7 @@
 </file>
 
 <file path=word/endnotes.xml><?xml version="1.0" encoding="utf-8"?>
-<w:endnotes xmlns:wpc="http://schemas.microsoft.com/office/word/2010/wordprocessingCanvas" xmlns:cx="http://schemas.microsoft.com/office/drawing/2014/chartex" xmlns:cx1="http://schemas.microsoft.com/office/drawing/2015/9/8/chartex" xmlns:cx2="http://schemas.microsoft.com/office/drawing/2015/10/21/chartex" xmlns:cx3="http://schemas.microsoft.com/office/drawing/2016/5/9/chartex" xmlns:cx4="http://schemas.microsoft.com/office/drawing/2016/5/10/chartex" xmlns:cx5="http://schemas.microsoft.com/office/drawing/2016/5/11/chartex" xmlns:cx6="http://schemas.microsoft.com/office/drawing/2016/5/12/chartex" xmlns:cx7="http://schemas.microsoft.com/office/drawing/2016/5/13/chartex" xmlns:cx8="http://schemas.microsoft.com/office/drawing/2016/5/14/chartex" xmlns:mc="http://schemas.openxmlformats.org/markup-compatibility/2006" xmlns:aink="http://schemas.microsoft.com/office/drawing/2016/ink" xmlns:am3d="http://schemas.microsoft.com/office/drawing/2017/model3d" xmlns:o="urn:schemas-microsoft-com:office:office" xmlns:r="http://schemas.openxmlformats.org/officeDocument/2006/relationships" xmlns:m="http://schemas.openxmlformats.org/officeDocument/2006/math" xmlns:v="urn:schemas-microsoft-com:vml" xmlns:wp14="http://schemas.microsoft.com/office/word/2010/wordprocessingDrawing" xmlns:wp="http://schemas.openxmlformats.org/drawingml/2006/wordprocessingDrawing" xmlns:w10="urn:schemas-microsoft-com:office:word" xmlns:w="http://schemas.openxmlformats.org/wordprocessingml/2006/main" xmlns:w14="http://schemas.microsoft.com/office/word/2010/wordml" xmlns:w15="http://schemas.microsoft.com/office/word/2012/wordml" xmlns:w16cex="http://schemas.microsoft.com/office/word/2018/wordml/cex" xmlns:w16cid="http://schemas.microsoft.com/office/word/2016/wordml/cid" xmlns:w16="http://schemas.microsoft.com/office/word/2018/wordml" xmlns:w16se="http://schemas.microsoft.com/office/word/2015/wordml/symex" xmlns:wpg="http://schemas.microsoft.com/office/word/2010/wordprocessingGroup" xmlns:wpi="http://schemas.microsoft.com/office/word/2010/wordprocessingInk" xmlns:wne="http://schemas.microsoft.com/office/word/2006/wordml" xmlns:wps="http://schemas.microsoft.com/office/word/2010/wordprocessingShape" mc:Ignorable="w14 w15 w16se w16cid w16 w16cex wp14">
+<w:endnotes xmlns:wpc="http://schemas.microsoft.com/office/word/2010/wordprocessingCanvas" xmlns:cx="http://schemas.microsoft.com/office/drawing/2014/chartex" xmlns:cx1="http://schemas.microsoft.com/office/drawing/2015/9/8/chartex" xmlns:cx2="http://schemas.microsoft.com/office/drawing/2015/10/21/chartex" xmlns:cx3="http://schemas.microsoft.com/office/drawing/2016/5/9/chartex" xmlns:cx4="http://schemas.microsoft.com/office/drawing/2016/5/10/chartex" xmlns:cx5="http://schemas.microsoft.com/office/drawing/2016/5/11/chartex" xmlns:cx6="http://schemas.microsoft.com/office/drawing/2016/5/12/chartex" xmlns:cx7="http://schemas.microsoft.com/office/drawing/2016/5/13/chartex" xmlns:cx8="http://schemas.microsoft.com/office/drawing/2016/5/14/chartex" xmlns:mc="http://schemas.openxmlformats.org/markup-compatibility/2006" xmlns:aink="http://schemas.microsoft.com/office/drawing/2016/ink" xmlns:am3d="http://schemas.microsoft.com/office/drawing/2017/model3d" xmlns:o="urn:schemas-microsoft-com:office:office" xmlns:r="http://schemas.openxmlformats.org/officeDocument/2006/relationships" xmlns:m="http://schemas.openxmlformats.org/officeDocument/2006/math" xmlns:v="urn:schemas-microsoft-com:vml" xmlns:wp14="http://schemas.microsoft.com/office/word/2010/wordprocessingDrawing" xmlns:wp="http://schemas.openxmlformats.org/drawingml/2006/wordprocessingDrawing" xmlns:w10="urn:schemas-microsoft-com:office:word" xmlns:w="http://schemas.openxmlformats.org/wordprocessingml/2006/main" xmlns:w14="http://schemas.microsoft.com/office/word/2010/wordml" xmlns:w15="http://schemas.microsoft.com/office/word/2012/wordml" xmlns:w16cex="http://schemas.microsoft.com/office/word/2018/wordml/cex" xmlns:w16cid="http://schemas.microsoft.com/office/word/2016/wordml/cid" xmlns:w16="http://schemas.microsoft.com/office/word/2018/wordml" xmlns:w16sdtdh="http://schemas.microsoft.com/office/word/2020/wordml/sdtdatahash" xmlns:w16se="http://schemas.microsoft.com/office/word/2015/wordml/symex" xmlns:wpg="http://schemas.microsoft.com/office/word/2010/wordprocessingGroup" xmlns:wpi="http://schemas.microsoft.com/office/word/2010/wordprocessingInk" xmlns:wne="http://schemas.microsoft.com/office/word/2006/wordml" xmlns:wps="http://schemas.microsoft.com/office/word/2010/wordprocessingShape" mc:Ignorable="w14 w15 w16se w16cid w16 w16cex w16sdtdh wp14">
   <w:endnote w:type="separator" w:id="-1">
     <w:p>
       <w:r>
@@ -30290,7 +31067,7 @@
 </file>
 
 <file path=word/footnotes.xml><?xml version="1.0" encoding="utf-8"?>
-<w:footnotes xmlns:wpc="http://schemas.microsoft.com/office/word/2010/wordprocessingCanvas" xmlns:cx="http://schemas.microsoft.com/office/drawing/2014/chartex" xmlns:cx1="http://schemas.microsoft.com/office/drawing/2015/9/8/chartex" xmlns:cx2="http://schemas.microsoft.com/office/drawing/2015/10/21/chartex" xmlns:cx3="http://schemas.microsoft.com/office/drawing/2016/5/9/chartex" xmlns:cx4="http://schemas.microsoft.com/office/drawing/2016/5/10/chartex" xmlns:cx5="http://schemas.microsoft.com/office/drawing/2016/5/11/chartex" xmlns:cx6="http://schemas.microsoft.com/office/drawing/2016/5/12/chartex" xmlns:cx7="http://schemas.microsoft.com/office/drawing/2016/5/13/chartex" xmlns:cx8="http://schemas.microsoft.com/office/drawing/2016/5/14/chartex" xmlns:mc="http://schemas.openxmlformats.org/markup-compatibility/2006" xmlns:aink="http://schemas.microsoft.com/office/drawing/2016/ink" xmlns:am3d="http://schemas.microsoft.com/office/drawing/2017/model3d" xmlns:o="urn:schemas-microsoft-com:office:office" xmlns:r="http://schemas.openxmlformats.org/officeDocument/2006/relationships" xmlns:m="http://schemas.openxmlformats.org/officeDocument/2006/math" xmlns:v="urn:schemas-microsoft-com:vml" xmlns:wp14="http://schemas.microsoft.com/office/word/2010/wordprocessingDrawing" xmlns:wp="http://schemas.openxmlformats.org/drawingml/2006/wordprocessingDrawing" xmlns:w10="urn:schemas-microsoft-com:office:word" xmlns:w="http://schemas.openxmlformats.org/wordprocessingml/2006/main" xmlns:w14="http://schemas.microsoft.com/office/word/2010/wordml" xmlns:w15="http://schemas.microsoft.com/office/word/2012/wordml" xmlns:w16cex="http://schemas.microsoft.com/office/word/2018/wordml/cex" xmlns:w16cid="http://schemas.microsoft.com/office/word/2016/wordml/cid" xmlns:w16="http://schemas.microsoft.com/office/word/2018/wordml" xmlns:w16se="http://schemas.microsoft.com/office/word/2015/wordml/symex" xmlns:wpg="http://schemas.microsoft.com/office/word/2010/wordprocessingGroup" xmlns:wpi="http://schemas.microsoft.com/office/word/2010/wordprocessingInk" xmlns:wne="http://schemas.microsoft.com/office/word/2006/wordml" xmlns:wps="http://schemas.microsoft.com/office/word/2010/wordprocessingShape" mc:Ignorable="w14 w15 w16se w16cid w16 w16cex wp14">
+<w:footnotes xmlns:wpc="http://schemas.microsoft.com/office/word/2010/wordprocessingCanvas" xmlns:cx="http://schemas.microsoft.com/office/drawing/2014/chartex" xmlns:cx1="http://schemas.microsoft.com/office/drawing/2015/9/8/chartex" xmlns:cx2="http://schemas.microsoft.com/office/drawing/2015/10/21/chartex" xmlns:cx3="http://schemas.microsoft.com/office/drawing/2016/5/9/chartex" xmlns:cx4="http://schemas.microsoft.com/office/drawing/2016/5/10/chartex" xmlns:cx5="http://schemas.microsoft.com/office/drawing/2016/5/11/chartex" xmlns:cx6="http://schemas.microsoft.com/office/drawing/2016/5/12/chartex" xmlns:cx7="http://schemas.microsoft.com/office/drawing/2016/5/13/chartex" xmlns:cx8="http://schemas.microsoft.com/office/drawing/2016/5/14/chartex" xmlns:mc="http://schemas.openxmlformats.org/markup-compatibility/2006" xmlns:aink="http://schemas.microsoft.com/office/drawing/2016/ink" xmlns:am3d="http://schemas.microsoft.com/office/drawing/2017/model3d" xmlns:o="urn:schemas-microsoft-com:office:office" xmlns:r="http://schemas.openxmlformats.org/officeDocument/2006/relationships" xmlns:m="http://schemas.openxmlformats.org/officeDocument/2006/math" xmlns:v="urn:schemas-microsoft-com:vml" xmlns:wp14="http://schemas.microsoft.com/office/word/2010/wordprocessingDrawing" xmlns:wp="http://schemas.openxmlformats.org/drawingml/2006/wordprocessingDrawing" xmlns:w10="urn:schemas-microsoft-com:office:word" xmlns:w="http://schemas.openxmlformats.org/wordprocessingml/2006/main" xmlns:w14="http://schemas.microsoft.com/office/word/2010/wordml" xmlns:w15="http://schemas.microsoft.com/office/word/2012/wordml" xmlns:w16cex="http://schemas.microsoft.com/office/word/2018/wordml/cex" xmlns:w16cid="http://schemas.microsoft.com/office/word/2016/wordml/cid" xmlns:w16="http://schemas.microsoft.com/office/word/2018/wordml" xmlns:w16sdtdh="http://schemas.microsoft.com/office/word/2020/wordml/sdtdatahash" xmlns:w16se="http://schemas.microsoft.com/office/word/2015/wordml/symex" xmlns:wpg="http://schemas.microsoft.com/office/word/2010/wordprocessingGroup" xmlns:wpi="http://schemas.microsoft.com/office/word/2010/wordprocessingInk" xmlns:wne="http://schemas.microsoft.com/office/word/2006/wordml" xmlns:wps="http://schemas.microsoft.com/office/word/2010/wordprocessingShape" mc:Ignorable="w14 w15 w16se w16cid w16 w16cex w16sdtdh wp14">
   <w:footnote w:type="separator" w:id="-1">
     <w:p>
       <w:r>
@@ -30309,7 +31086,7 @@
 </file>
 
 <file path=word/header1.xml><?xml version="1.0" encoding="utf-8"?>
-<w:hdr xmlns:wpc="http://schemas.microsoft.com/office/word/2010/wordprocessingCanvas" xmlns:cx="http://schemas.microsoft.com/office/drawing/2014/chartex" xmlns:cx1="http://schemas.microsoft.com/office/drawing/2015/9/8/chartex" xmlns:cx2="http://schemas.microsoft.com/office/drawing/2015/10/21/chartex" xmlns:cx3="http://schemas.microsoft.com/office/drawing/2016/5/9/chartex" xmlns:cx4="http://schemas.microsoft.com/office/drawing/2016/5/10/chartex" xmlns:cx5="http://schemas.microsoft.com/office/drawing/2016/5/11/chartex" xmlns:cx6="http://schemas.microsoft.com/office/drawing/2016/5/12/chartex" xmlns:cx7="http://schemas.microsoft.com/office/drawing/2016/5/13/chartex" xmlns:cx8="http://schemas.microsoft.com/office/drawing/2016/5/14/chartex" xmlns:mc="http://schemas.openxmlformats.org/markup-compatibility/2006" xmlns:aink="http://schemas.microsoft.com/office/drawing/2016/ink" xmlns:am3d="http://schemas.microsoft.com/office/drawing/2017/model3d" xmlns:o="urn:schemas-microsoft-com:office:office" xmlns:r="http://schemas.openxmlformats.org/officeDocument/2006/relationships" xmlns:m="http://schemas.openxmlformats.org/officeDocument/2006/math" xmlns:v="urn:schemas-microsoft-com:vml" xmlns:wp14="http://schemas.microsoft.com/office/word/2010/wordprocessingDrawing" xmlns:wp="http://schemas.openxmlformats.org/drawingml/2006/wordprocessingDrawing" xmlns:w10="urn:schemas-microsoft-com:office:word" xmlns:w="http://schemas.openxmlformats.org/wordprocessingml/2006/main" xmlns:w14="http://schemas.microsoft.com/office/word/2010/wordml" xmlns:w15="http://schemas.microsoft.com/office/word/2012/wordml" xmlns:w16cex="http://schemas.microsoft.com/office/word/2018/wordml/cex" xmlns:w16cid="http://schemas.microsoft.com/office/word/2016/wordml/cid" xmlns:w16="http://schemas.microsoft.com/office/word/2018/wordml" xmlns:w16se="http://schemas.microsoft.com/office/word/2015/wordml/symex" xmlns:wpg="http://schemas.microsoft.com/office/word/2010/wordprocessingGroup" xmlns:wpi="http://schemas.microsoft.com/office/word/2010/wordprocessingInk" xmlns:wne="http://schemas.microsoft.com/office/word/2006/wordml" xmlns:wps="http://schemas.microsoft.com/office/word/2010/wordprocessingShape" mc:Ignorable="w14 w15 w16se w16cid w16 w16cex wp14">
+<w:hdr xmlns:wpc="http://schemas.microsoft.com/office/word/2010/wordprocessingCanvas" xmlns:cx="http://schemas.microsoft.com/office/drawing/2014/chartex" xmlns:cx1="http://schemas.microsoft.com/office/drawing/2015/9/8/chartex" xmlns:cx2="http://schemas.microsoft.com/office/drawing/2015/10/21/chartex" xmlns:cx3="http://schemas.microsoft.com/office/drawing/2016/5/9/chartex" xmlns:cx4="http://schemas.microsoft.com/office/drawing/2016/5/10/chartex" xmlns:cx5="http://schemas.microsoft.com/office/drawing/2016/5/11/chartex" xmlns:cx6="http://schemas.microsoft.com/office/drawing/2016/5/12/chartex" xmlns:cx7="http://schemas.microsoft.com/office/drawing/2016/5/13/chartex" xmlns:cx8="http://schemas.microsoft.com/office/drawing/2016/5/14/chartex" xmlns:mc="http://schemas.openxmlformats.org/markup-compatibility/2006" xmlns:aink="http://schemas.microsoft.com/office/drawing/2016/ink" xmlns:am3d="http://schemas.microsoft.com/office/drawing/2017/model3d" xmlns:o="urn:schemas-microsoft-com:office:office" xmlns:r="http://schemas.openxmlformats.org/officeDocument/2006/relationships" xmlns:m="http://schemas.openxmlformats.org/officeDocument/2006/math" xmlns:v="urn:schemas-microsoft-com:vml" xmlns:wp14="http://schemas.microsoft.com/office/word/2010/wordprocessingDrawing" xmlns:wp="http://schemas.openxmlformats.org/drawingml/2006/wordprocessingDrawing" xmlns:w10="urn:schemas-microsoft-com:office:word" xmlns:w="http://schemas.openxmlformats.org/wordprocessingml/2006/main" xmlns:w14="http://schemas.microsoft.com/office/word/2010/wordml" xmlns:w15="http://schemas.microsoft.com/office/word/2012/wordml" xmlns:w16cex="http://schemas.microsoft.com/office/word/2018/wordml/cex" xmlns:w16cid="http://schemas.microsoft.com/office/word/2016/wordml/cid" xmlns:w16="http://schemas.microsoft.com/office/word/2018/wordml" xmlns:w16sdtdh="http://schemas.microsoft.com/office/word/2020/wordml/sdtdatahash" xmlns:w16se="http://schemas.microsoft.com/office/word/2015/wordml/symex" xmlns:wpg="http://schemas.microsoft.com/office/word/2010/wordprocessingGroup" xmlns:wpi="http://schemas.microsoft.com/office/word/2010/wordprocessingInk" xmlns:wne="http://schemas.microsoft.com/office/word/2006/wordml" xmlns:wps="http://schemas.microsoft.com/office/word/2010/wordprocessingShape" mc:Ignorable="w14 w15 w16se w16cid w16 w16cex w16sdtdh wp14">
   <w:p>
     <w:pPr>
       <w:pStyle w:val="Kopfzeile"/>
@@ -30506,7 +31283,14 @@
         <w:sz w:val="18"/>
         <w:szCs w:val="18"/>
       </w:rPr>
-      <w:t>3.2</w:t>
+      <w:t>3.</w:t>
+    </w:r>
+    <w:r>
+      <w:rPr>
+        <w:sz w:val="18"/>
+        <w:szCs w:val="18"/>
+      </w:rPr>
+      <w:t>3</w:t>
     </w:r>
     <w:r>
       <w:rPr>
@@ -30520,7 +31304,21 @@
         <w:sz w:val="18"/>
         <w:szCs w:val="18"/>
       </w:rPr>
-      <w:t>März 2021</w:t>
+      <w:t>April</w:t>
+    </w:r>
+    <w:r>
+      <w:rPr>
+        <w:sz w:val="18"/>
+        <w:szCs w:val="18"/>
+      </w:rPr>
+      <w:t xml:space="preserve"> 202</w:t>
+    </w:r>
+    <w:r>
+      <w:rPr>
+        <w:sz w:val="18"/>
+        <w:szCs w:val="18"/>
+      </w:rPr>
+      <w:t>2</w:t>
     </w:r>
     <w:r>
       <w:rPr>
@@ -30549,7 +31347,7 @@
 </file>
 
 <file path=word/numbering.xml><?xml version="1.0" encoding="utf-8"?>
-<w:numbering xmlns:wpc="http://schemas.microsoft.com/office/word/2010/wordprocessingCanvas" xmlns:cx="http://schemas.microsoft.com/office/drawing/2014/chartex" xmlns:cx1="http://schemas.microsoft.com/office/drawing/2015/9/8/chartex" xmlns:cx2="http://schemas.microsoft.com/office/drawing/2015/10/21/chartex" xmlns:cx3="http://schemas.microsoft.com/office/drawing/2016/5/9/chartex" xmlns:cx4="http://schemas.microsoft.com/office/drawing/2016/5/10/chartex" xmlns:cx5="http://schemas.microsoft.com/office/drawing/2016/5/11/chartex" xmlns:cx6="http://schemas.microsoft.com/office/drawing/2016/5/12/chartex" xmlns:cx7="http://schemas.microsoft.com/office/drawing/2016/5/13/chartex" xmlns:cx8="http://schemas.microsoft.com/office/drawing/2016/5/14/chartex" xmlns:mc="http://schemas.openxmlformats.org/markup-compatibility/2006" xmlns:aink="http://schemas.microsoft.com/office/drawing/2016/ink" xmlns:am3d="http://schemas.microsoft.com/office/drawing/2017/model3d" xmlns:o="urn:schemas-microsoft-com:office:office" xmlns:r="http://schemas.openxmlformats.org/officeDocument/2006/relationships" xmlns:m="http://schemas.openxmlformats.org/officeDocument/2006/math" xmlns:v="urn:schemas-microsoft-com:vml" xmlns:wp14="http://schemas.microsoft.com/office/word/2010/wordprocessingDrawing" xmlns:wp="http://schemas.openxmlformats.org/drawingml/2006/wordprocessingDrawing" xmlns:w10="urn:schemas-microsoft-com:office:word" xmlns:w="http://schemas.openxmlformats.org/wordprocessingml/2006/main" xmlns:w14="http://schemas.microsoft.com/office/word/2010/wordml" xmlns:w15="http://schemas.microsoft.com/office/word/2012/wordml" xmlns:w16cex="http://schemas.microsoft.com/office/word/2018/wordml/cex" xmlns:w16cid="http://schemas.microsoft.com/office/word/2016/wordml/cid" xmlns:w16="http://schemas.microsoft.com/office/word/2018/wordml" xmlns:w16se="http://schemas.microsoft.com/office/word/2015/wordml/symex" xmlns:wpg="http://schemas.microsoft.com/office/word/2010/wordprocessingGroup" xmlns:wpi="http://schemas.microsoft.com/office/word/2010/wordprocessingInk" xmlns:wne="http://schemas.microsoft.com/office/word/2006/wordml" xmlns:wps="http://schemas.microsoft.com/office/word/2010/wordprocessingShape" mc:Ignorable="w14 w15 w16se w16cid w16 w16cex wp14">
+<w:numbering xmlns:wpc="http://schemas.microsoft.com/office/word/2010/wordprocessingCanvas" xmlns:cx="http://schemas.microsoft.com/office/drawing/2014/chartex" xmlns:cx1="http://schemas.microsoft.com/office/drawing/2015/9/8/chartex" xmlns:cx2="http://schemas.microsoft.com/office/drawing/2015/10/21/chartex" xmlns:cx3="http://schemas.microsoft.com/office/drawing/2016/5/9/chartex" xmlns:cx4="http://schemas.microsoft.com/office/drawing/2016/5/10/chartex" xmlns:cx5="http://schemas.microsoft.com/office/drawing/2016/5/11/chartex" xmlns:cx6="http://schemas.microsoft.com/office/drawing/2016/5/12/chartex" xmlns:cx7="http://schemas.microsoft.com/office/drawing/2016/5/13/chartex" xmlns:cx8="http://schemas.microsoft.com/office/drawing/2016/5/14/chartex" xmlns:mc="http://schemas.openxmlformats.org/markup-compatibility/2006" xmlns:aink="http://schemas.microsoft.com/office/drawing/2016/ink" xmlns:am3d="http://schemas.microsoft.com/office/drawing/2017/model3d" xmlns:o="urn:schemas-microsoft-com:office:office" xmlns:r="http://schemas.openxmlformats.org/officeDocument/2006/relationships" xmlns:m="http://schemas.openxmlformats.org/officeDocument/2006/math" xmlns:v="urn:schemas-microsoft-com:vml" xmlns:wp14="http://schemas.microsoft.com/office/word/2010/wordprocessingDrawing" xmlns:wp="http://schemas.openxmlformats.org/drawingml/2006/wordprocessingDrawing" xmlns:w10="urn:schemas-microsoft-com:office:word" xmlns:w="http://schemas.openxmlformats.org/wordprocessingml/2006/main" xmlns:w14="http://schemas.microsoft.com/office/word/2010/wordml" xmlns:w15="http://schemas.microsoft.com/office/word/2012/wordml" xmlns:w16cex="http://schemas.microsoft.com/office/word/2018/wordml/cex" xmlns:w16cid="http://schemas.microsoft.com/office/word/2016/wordml/cid" xmlns:w16="http://schemas.microsoft.com/office/word/2018/wordml" xmlns:w16sdtdh="http://schemas.microsoft.com/office/word/2020/wordml/sdtdatahash" xmlns:w16se="http://schemas.microsoft.com/office/word/2015/wordml/symex" xmlns:wpg="http://schemas.microsoft.com/office/word/2010/wordprocessingGroup" xmlns:wpi="http://schemas.microsoft.com/office/word/2010/wordprocessingInk" xmlns:wne="http://schemas.microsoft.com/office/word/2006/wordml" xmlns:wps="http://schemas.microsoft.com/office/word/2010/wordprocessingShape" mc:Ignorable="w14 w15 w16se w16cid w16 w16cex w16sdtdh wp14">
   <w:abstractNum w:abstractNumId="0" w15:restartNumberingAfterBreak="0">
     <w:nsid w:val="00000001"/>
     <w:multiLevelType w:val="multilevel"/>
@@ -34648,7 +35446,7 @@
 </file>
 
 <file path=word/styles.xml><?xml version="1.0" encoding="utf-8"?>
-<w:styles xmlns:mc="http://schemas.openxmlformats.org/markup-compatibility/2006" xmlns:r="http://schemas.openxmlformats.org/officeDocument/2006/relationships" xmlns:w="http://schemas.openxmlformats.org/wordprocessingml/2006/main" xmlns:w14="http://schemas.microsoft.com/office/word/2010/wordml" xmlns:w15="http://schemas.microsoft.com/office/word/2012/wordml" xmlns:w16cex="http://schemas.microsoft.com/office/word/2018/wordml/cex" xmlns:w16cid="http://schemas.microsoft.com/office/word/2016/wordml/cid" xmlns:w16="http://schemas.microsoft.com/office/word/2018/wordml" xmlns:w16se="http://schemas.microsoft.com/office/word/2015/wordml/symex" mc:Ignorable="w14 w15 w16se w16cid w16 w16cex">
+<w:styles xmlns:mc="http://schemas.openxmlformats.org/markup-compatibility/2006" xmlns:r="http://schemas.openxmlformats.org/officeDocument/2006/relationships" xmlns:w="http://schemas.openxmlformats.org/wordprocessingml/2006/main" xmlns:w14="http://schemas.microsoft.com/office/word/2010/wordml" xmlns:w15="http://schemas.microsoft.com/office/word/2012/wordml" xmlns:w16cex="http://schemas.microsoft.com/office/word/2018/wordml/cex" xmlns:w16cid="http://schemas.microsoft.com/office/word/2016/wordml/cid" xmlns:w16="http://schemas.microsoft.com/office/word/2018/wordml" xmlns:w16sdtdh="http://schemas.microsoft.com/office/word/2020/wordml/sdtdatahash" xmlns:w16se="http://schemas.microsoft.com/office/word/2015/wordml/symex" mc:Ignorable="w14 w15 w16se w16cid w16 w16cex w16sdtdh">
   <w:docDefaults>
     <w:rPrDefault>
       <w:rPr>
@@ -35874,6 +36672,21 @@
       <w:u w:color="000000"/>
     </w:rPr>
   </w:style>
+  <w:style w:type="table" w:styleId="Tabellenraster">
+    <w:name w:val="Table Grid"/>
+    <w:basedOn w:val="NormaleTabelle"/>
+    <w:rsid w:val="00E370C4"/>
+    <w:tblPr>
+      <w:tblBorders>
+        <w:top w:val="single" w:sz="4" w:space="0" w:color="auto"/>
+        <w:left w:val="single" w:sz="4" w:space="0" w:color="auto"/>
+        <w:bottom w:val="single" w:sz="4" w:space="0" w:color="auto"/>
+        <w:right w:val="single" w:sz="4" w:space="0" w:color="auto"/>
+        <w:insideH w:val="single" w:sz="4" w:space="0" w:color="auto"/>
+        <w:insideV w:val="single" w:sz="4" w:space="0" w:color="auto"/>
+      </w:tblBorders>
+    </w:tblPr>
+  </w:style>
 </w:styles>
 </file>
 

</xml_diff>